<commit_message>
Andy's comments added to HackathonPaper.docx
</commit_message>
<xml_diff>
--- a/HackathonPaper.docx
+++ b/HackathonPaper.docx
@@ -488,100 +488,154 @@
       <w:r>
         <w:rPr/>
       </w:r>
-      <w:ins w:id="1" w:author="Jane " w:date="2017-03-16T09:44:00Z">
-        <w:commentRangeEnd w:id="0"/>
-        <w:r>
-          <w:commentReference w:id="0"/>
-        </w:r>
+      <w:commentRangeEnd w:id="0"/>
+      <w:r>
+        <w:commentReference w:id="0"/>
+      </w:r>
+      <w:r>
+        <w:rPr/>
+        <w:commentReference w:id="1"/>
+      </w:r>
+      <w:r>
+        <w:rPr/>
+        <w:t xml:space="preserve">'Big Data' and Big Data technologies to represent scalable methods and technologies to address any of the 'V's'  -- volume, velocity, variety and veracity -- noting that 'big' is relative to historic norms and varies tremendously across domains.}. The scientific questions facing society increasingly require not only greater computing power but also tools for sharing code and data that minimize duplication of effort and allow for reproducible science. Fortunately, for many applications, the technology for such already exists. Unfortunately, there is a gap in skill set and tool usability that needs to be overcome on a broad scale in order for these methods and tools to be used efficiently and effectively by science domain experts. While rapid development in the field of HPDC has eliminated many of the technical barriers to solving modern scientific problems, the pace of change has made it more difficult than ever for domain scientists to keep pace. Accordingly, we need a renewed focus on training domain scientists to use HPDC resources, methods, and tools effectively. </w:t>
+      </w:r>
+    </w:p>
+    <w:p>
+      <w:pPr>
+        <w:pStyle w:val="Normal"/>
+        <w:rPr/>
+      </w:pPr>
+      <w:r>
+        <w:rPr/>
+      </w:r>
+    </w:p>
+    <w:p>
+      <w:pPr>
+        <w:pStyle w:val="Normal"/>
+        <w:rPr/>
+      </w:pPr>
+      <w:r>
+        <w:rPr/>
+        <w:t>Climate change in the 20th and 21st century is one of the most pressing issues of our day, and the inherently global scale of the problem creates demand for HPDC resources. Nowhere is climate change more dramatic than in the polar regions~\cite{</w:t>
+      </w:r>
+      <w:commentRangeStart w:id="2"/>
+      <w:r>
+        <w:rPr/>
+        <w:t>Nelson2007</w:t>
+      </w:r>
+      <w:r>
+        <w:rPr/>
+      </w:r>
+      <w:commentRangeEnd w:id="2"/>
+      <w:r>
+        <w:commentReference w:id="2"/>
+      </w:r>
+      <w:r>
+        <w:rPr/>
+        <w:commentReference w:id="3"/>
+      </w:r>
+      <w:r>
+        <w:rPr/>
+        <w:t xml:space="preserve">}. Recent studies indicate accelerated thawing of permafrost, receding Arctic sea ice, and accelerating mass loss from </w:t>
+      </w:r>
+      <w:ins w:id="1" w:author="apbarret" w:date="2017-03-16T14:46:00Z">
         <w:r>
           <w:rPr/>
-          <w:commentReference w:id="1"/>
+          <w:t xml:space="preserve">the Greenland and Antarctic </w:t>
         </w:r>
       </w:ins>
       <w:r>
         <w:rPr/>
-        <w:t xml:space="preserve">'Big Data' and Big Data technologies to represent scalable methods and technologies to address any of the 'V's'  -- volume, velocity, variety and veracity -- noting that 'big' is relative to historic norms and varies tremendously across domains.}. The scientific questions facing society increasingly require not only greater computing power but also tools for sharing code and data that minimize duplication of effort and allow for reproducible science. Fortunately, for many applications, the technology for such already exists. Unfortunately, there is a gap in skill set and tool usability that needs to be overcome on a broad scale in order for these methods and tools to be used efficiently and effectively by science domain experts. While rapid development in the field of HPDC has eliminated many of the technical barriers to solving modern scientific problems, the pace of change has made it more difficult than ever for domain scientists to keep pace. Accordingly, we need a renewed focus on training domain scientists to use HPDC resources, methods, and tools effectively. </w:t>
-      </w:r>
-    </w:p>
-    <w:p>
-      <w:pPr>
-        <w:pStyle w:val="Normal"/>
-        <w:rPr/>
-      </w:pPr>
-      <w:r>
-        <w:rPr/>
-      </w:r>
-    </w:p>
-    <w:p>
-      <w:pPr>
-        <w:pStyle w:val="Normal"/>
-        <w:rPr/>
-      </w:pPr>
-      <w:r>
-        <w:rPr/>
-        <w:t>Climate change in the 20th and 21st century is one of the most pressing issues of our day, and the inherently global scale of the problem creates demand for HPDC resources. Nowhere is climate change more dramatic than in the polar regions~\cite{</w:t>
-      </w:r>
-      <w:commentRangeStart w:id="2"/>
-      <w:r>
-        <w:rPr/>
-        <w:t>Nelson2007</w:t>
-      </w:r>
-      <w:r>
-        <w:rPr/>
-      </w:r>
-      <w:ins w:id="2" w:author="Jane " w:date="2017-03-16T09:43:00Z">
-        <w:commentRangeEnd w:id="2"/>
-        <w:r>
-          <w:commentReference w:id="2"/>
-        </w:r>
+        <w:t>ice sheets</w:t>
+      </w:r>
+      <w:ins w:id="2" w:author="apbarret" w:date="2017-03-16T14:46:00Z">
         <w:r>
           <w:rPr/>
-          <w:commentReference w:id="3"/>
+          <w:t>, and smaller ice caps</w:t>
         </w:r>
       </w:ins>
-      <w:r>
-        <w:rPr/>
-        <w:t xml:space="preserve">}. Recent studies indicate accelerated thawing of permafrost, receding Arctic sea ice, and accelerating mass loss from ice sheets (Greenland and Antarctic) and mountain glaciers. Understanding the changing polar regions and connections to global climate involves working with multiple heterogeneous sets of data, from multiple distinct domains of expertise. Oceanography, Climatology, Glaciology, Meteorology, and Biology (along with the many subfields within each) all generate and use their own data sets, which may include field measurements, high-resolution observations from satellites, airborne imagery, and computer model outputs. Computational approaches now support faster and more fine-grained integration and analysis of these and other data types, and provide a better understanding of the complex processes that are rapidly changing our climate.  </w:t>
-      </w:r>
-    </w:p>
-    <w:p>
-      <w:pPr>
-        <w:pStyle w:val="Normal"/>
-        <w:rPr/>
-      </w:pPr>
-      <w:r>
-        <w:rPr/>
-      </w:r>
-    </w:p>
-    <w:p>
-      <w:pPr>
-        <w:pStyle w:val="Normal"/>
-        <w:rPr/>
-      </w:pPr>
-      <w:r>
-        <w:rPr/>
-        <w:t xml:space="preserve">However, despite these data- and compute-intensive scientific needs, </w:t>
-      </w:r>
-      <w:commentRangeStart w:id="4"/>
-      <w:r>
-        <w:rPr/>
-        <w:t>polar science is poorly represented in the use of HPDC resources</w:t>
-      </w:r>
-      <w:r>
-        <w:rPr/>
-      </w:r>
-      <w:ins w:id="3" w:author="Jane " w:date="2017-03-16T09:36:00Z">
-        <w:commentRangeEnd w:id="4"/>
-        <w:r>
-          <w:commentReference w:id="4"/>
-        </w:r>
+      <w:del w:id="3" w:author="apbarret" w:date="2017-03-16T14:46:00Z">
         <w:r>
           <w:rPr/>
-          <w:commentReference w:id="5"/>
+          <w:delText xml:space="preserve"> (Greenland and Antarctic)</w:delText>
+        </w:r>
+      </w:del>
+      <w:ins w:id="4" w:author="apbarret" w:date="2017-03-16T14:46:00Z">
+        <w:r>
+          <w:rPr/>
+          <w:t xml:space="preserve">, </w:t>
         </w:r>
       </w:ins>
       <w:r>
         <w:rPr/>
+        <w:t xml:space="preserve"> and mountain glaciers. Understanding the changing polar regions and connections to global climate involves working with </w:t>
+      </w:r>
+      <w:commentRangeStart w:id="4"/>
+      <w:r>
+        <w:rPr/>
+        <w:t>multiple heterogeneous sets of data</w:t>
+      </w:r>
+      <w:r>
+        <w:rPr/>
+      </w:r>
+      <w:commentRangeEnd w:id="4"/>
+      <w:r>
+        <w:commentReference w:id="4"/>
+      </w:r>
+      <w:r>
+        <w:rPr/>
+        <w:t xml:space="preserve">, from multiple distinct domains of expertise. Oceanography, Climatology, Glaciology, Meteorology, and Biology (along with the many subfields within each) all generate and use their own data sets, which may include field measurements, high-resolution observations from satellites, airborne imagery, and computer model outputs. Computational approaches now support faster and more fine-grained integration and analysis of these and other data types, and provide a better understanding of the complex processes that are rapidly changing our climate.  </w:t>
+      </w:r>
+    </w:p>
+    <w:p>
+      <w:pPr>
+        <w:pStyle w:val="Normal"/>
+        <w:rPr/>
+      </w:pPr>
+      <w:r>
+        <w:rPr/>
+      </w:r>
+    </w:p>
+    <w:p>
+      <w:pPr>
+        <w:pStyle w:val="Normal"/>
+        <w:rPr/>
+      </w:pPr>
+      <w:r>
+        <w:rPr/>
+        <w:t xml:space="preserve">However, despite these data- and compute-intensive scientific needs, </w:t>
+      </w:r>
+      <w:commentRangeStart w:id="5"/>
+      <w:r>
+        <w:rPr/>
+        <w:t xml:space="preserve">polar science is poorly represented in the use of HPDC </w:t>
+      </w:r>
+      <w:commentRangeStart w:id="6"/>
+      <w:r>
+        <w:rPr/>
+        <w:t>resources</w:t>
+      </w:r>
+      <w:r>
+        <w:rPr/>
+      </w:r>
+      <w:commentRangeEnd w:id="5"/>
+      <w:r>
+        <w:commentReference w:id="5"/>
+      </w:r>
+      <w:r>
+        <w:rPr/>
+      </w:r>
+      <w:commentRangeEnd w:id="6"/>
+      <w:r>
+        <w:commentReference w:id="6"/>
+      </w:r>
+      <w:r>
+        <w:rPr/>
+        <w:commentReference w:id="7"/>
+      </w:r>
+      <w:r>
+        <w:rPr/>
         <w:t xml:space="preserve">. Through informal community engagement, a Polar-HPDC workshop in 2014~\cite{Workshop2014}, and the 2016 hackathon reported on here, we have identified two primary reasons for this gap: (1) a lack of community awareness of available compute resources, and (2) a lack of appropriate training for scientists interested in using HPDC for science applications. </w:t>
       </w:r>
     </w:p>
@@ -603,7 +657,7 @@
         <w:rPr/>
         <w:t xml:space="preserve">The above challenges and the resulting gap have now been formally recognized by funding agencies and researchers, not just in the polar sciences. This has led to experiments with new pedagogical approaches. We propose here an alternative-HPDC education for </w:t>
       </w:r>
-      <w:commentRangeStart w:id="6"/>
+      <w:commentRangeStart w:id="8"/>
       <w:r>
         <w:rPr/>
         <w:t>domain scientists</w:t>
@@ -611,21 +665,19 @@
       <w:r>
         <w:rPr/>
       </w:r>
-      <w:ins w:id="4" w:author="Jane " w:date="2017-03-16T09:45:00Z">
-        <w:commentRangeEnd w:id="6"/>
-        <w:r>
-          <w:commentReference w:id="6"/>
-        </w:r>
-        <w:r>
-          <w:rPr/>
-          <w:commentReference w:id="7"/>
-        </w:r>
-      </w:ins>
+      <w:commentRangeEnd w:id="8"/>
+      <w:r>
+        <w:commentReference w:id="8"/>
+      </w:r>
+      <w:r>
+        <w:rPr/>
+        <w:commentReference w:id="9"/>
+      </w:r>
       <w:r>
         <w:rPr/>
         <w:t xml:space="preserve">, which we refer to as </w:t>
       </w:r>
-      <w:commentRangeStart w:id="8"/>
+      <w:commentRangeStart w:id="10"/>
       <w:r>
         <w:rPr/>
         <w:t xml:space="preserve">ALT-HPDC education. ALT-HPDC training is focused on communicating what's Appropriate \&amp; Available (A), communicating clearly the Lingo (L) of HPDC, and is Tailored (T) to only cover those aspects of HPDC that are essential for a domain's users. </w:t>
@@ -633,16 +685,14 @@
       <w:r>
         <w:rPr/>
       </w:r>
-      <w:ins w:id="5" w:author="Jane " w:date="2017-03-16T10:03:00Z">
-        <w:commentRangeEnd w:id="8"/>
-        <w:r>
-          <w:commentReference w:id="8"/>
-        </w:r>
-        <w:r>
-          <w:rPr/>
-          <w:commentReference w:id="9"/>
-        </w:r>
-      </w:ins>
+      <w:commentRangeEnd w:id="10"/>
+      <w:r>
+        <w:commentReference w:id="10"/>
+      </w:r>
+      <w:r>
+        <w:rPr/>
+        <w:commentReference w:id="11"/>
+      </w:r>
     </w:p>
     <w:p>
       <w:pPr>
@@ -662,7 +712,7 @@
         <w:rPr/>
         <w:t xml:space="preserve">Taking a lesson from the long running and widely successful introduction to scientific computing offered by Software Carpentry (SWC)~\cite{Wilson2014-pc}, we believe there should be training materials focused on only those components of HPDC that are absolutely ``need to know'' for our audience. This approach recognizes that domain scientists using HPDC may lack the time or ``mental bandwidth'' to learn any details irrelevant to running their compute jobs. The three stages of our ALT-HPDC training program focus on creating a scientific community that is HPDC-aware, HPDC-literate, and HPDC-trained, respectively, at the expense of more in depth training in hardware and algorithms typical of current HPDC </w:t>
       </w:r>
-      <w:commentRangeStart w:id="10"/>
+      <w:commentRangeStart w:id="12"/>
       <w:r>
         <w:rPr/>
         <w:t>education</w:t>
@@ -670,9 +720,9 @@
       <w:r>
         <w:rPr/>
       </w:r>
-      <w:commentRangeEnd w:id="10"/>
-      <w:r>
-        <w:commentReference w:id="10"/>
+      <w:commentRangeEnd w:id="12"/>
+      <w:r>
+        <w:commentReference w:id="12"/>
       </w:r>
       <w:r>
         <w:rPr/>
@@ -697,7 +747,7 @@
         <w:rPr/>
         <w:t xml:space="preserve">We need to target both graduate students and established researchers, since many domain scientists realize </w:t>
       </w:r>
-      <w:commentRangeStart w:id="11"/>
+      <w:commentRangeStart w:id="13"/>
       <w:r>
         <w:rPr/>
         <w:t xml:space="preserve">mid-career </w:t>
@@ -705,56 +755,54 @@
       <w:r>
         <w:rPr/>
       </w:r>
-      <w:ins w:id="6" w:author="Jane " w:date="2017-03-16T10:05:00Z">
-        <w:commentRangeEnd w:id="11"/>
-        <w:r>
-          <w:commentReference w:id="11"/>
-        </w:r>
-        <w:r>
-          <w:rPr/>
-          <w:commentReference w:id="12"/>
-        </w:r>
-      </w:ins>
+      <w:commentRangeEnd w:id="13"/>
+      <w:r>
+        <w:commentReference w:id="13"/>
+      </w:r>
+      <w:r>
+        <w:rPr/>
+        <w:commentReference w:id="14"/>
+      </w:r>
       <w:r>
         <w:rPr/>
         <w:t xml:space="preserve">that HPDC resources may be required. Effective mid-career training is particularly difficult to achieve as it is difficult for PIs to carve out enough time for learning new skills. To address this challenge, lessons need to be broken up into deliberately small chunks and formatted such that they can be completed in the margins of other commitments. By focusing only on those skills that are </w:t>
       </w:r>
-      <w:commentRangeStart w:id="13"/>
+      <w:commentRangeStart w:id="15"/>
       <w:r>
         <w:rPr/>
         <w:t>`</w:t>
       </w:r>
-      <w:ins w:id="7" w:author="Petty , Alek A. (GSFC-6150)[UNIV OF MARYLAND]" w:date="2017-03-15T15:46:00Z">
+      <w:ins w:id="5" w:author="Petty , Alek A. (GSFC-6150)[UNIV OF MARYLAND]" w:date="2017-03-15T15:46:00Z">
         <w:r>
           <w:rPr/>
           <w:t>directly needed</w:t>
         </w:r>
       </w:ins>
-      <w:ins w:id="8" w:author="Petty , Alek A. (GSFC-6150)[UNIV OF MARYLAND]" w:date="2017-03-15T15:47:00Z">
+      <w:ins w:id="6" w:author="Petty , Alek A. (GSFC-6150)[UNIV OF MARYLAND]" w:date="2017-03-15T15:47:00Z">
         <w:r>
           <w:rPr/>
           <w:t>/high priority</w:t>
         </w:r>
       </w:ins>
-      <w:ins w:id="9" w:author="Petty , Alek A. (GSFC-6150)[UNIV OF MARYLAND]" w:date="2017-03-15T15:46:00Z">
+      <w:ins w:id="7" w:author="Petty , Alek A. (GSFC-6150)[UNIV OF MARYLAND]" w:date="2017-03-15T15:46:00Z">
         <w:r>
           <w:rPr/>
           <w:t xml:space="preserve"> by</w:t>
         </w:r>
       </w:ins>
-      <w:ins w:id="10" w:author="Petty , Alek A. (GSFC-6150)[UNIV OF MARYLAND]" w:date="2017-03-15T15:47:00Z">
+      <w:ins w:id="8" w:author="Petty , Alek A. (GSFC-6150)[UNIV OF MARYLAND]" w:date="2017-03-15T15:47:00Z">
         <w:r>
           <w:rPr/>
           <w:t xml:space="preserve">/for </w:t>
         </w:r>
       </w:ins>
-      <w:ins w:id="11" w:author="Petty , Alek A. (GSFC-6150)[UNIV OF MARYLAND]" w:date="2017-03-15T15:46:00Z">
+      <w:ins w:id="9" w:author="Petty , Alek A. (GSFC-6150)[UNIV OF MARYLAND]" w:date="2017-03-15T15:46:00Z">
         <w:r>
           <w:rPr/>
           <w:t xml:space="preserve">HPDC users </w:t>
         </w:r>
       </w:ins>
-      <w:del w:id="12" w:author="Petty , Alek A. (GSFC-6150)[UNIV OF MARYLAND]" w:date="2017-03-15T15:46:00Z">
+      <w:del w:id="10" w:author="Petty , Alek A. (GSFC-6150)[UNIV OF MARYLAND]" w:date="2017-03-15T15:46:00Z">
         <w:r>
           <w:rPr/>
           <w:delText>`need to know''</w:delText>
@@ -763,21 +811,19 @@
       <w:r>
         <w:rPr/>
       </w:r>
-      <w:ins w:id="13" w:author="Jane " w:date="2017-03-16T10:10:00Z">
-        <w:commentRangeEnd w:id="13"/>
-        <w:r>
-          <w:commentReference w:id="13"/>
-        </w:r>
-        <w:r>
-          <w:rPr/>
-          <w:commentReference w:id="14"/>
-        </w:r>
-      </w:ins>
+      <w:commentRangeEnd w:id="15"/>
+      <w:r>
+        <w:commentReference w:id="15"/>
+      </w:r>
+      <w:r>
+        <w:rPr/>
+        <w:commentReference w:id="16"/>
+      </w:r>
       <w:r>
         <w:rPr/>
         <w:t xml:space="preserve">, and by re-packaging that information in small chunks, we believe it possible to overcome some of these hurdles.  In the polar community specifically, it is often easiest to carve out time for such training when researchers are in the field, since polar deployments can involve long periods of uninterrupted ``downtime''.  This means, however, that these researchers are also often working with limited to zero connectivity, a factor which must therefore be considered when designing training </w:t>
       </w:r>
-      <w:commentRangeStart w:id="15"/>
+      <w:commentRangeStart w:id="17"/>
       <w:r>
         <w:rPr/>
         <w:t>materials</w:t>
@@ -785,16 +831,14 @@
       <w:r>
         <w:rPr/>
       </w:r>
-      <w:ins w:id="14" w:author="Jane " w:date="2017-03-16T10:13:00Z">
-        <w:commentRangeEnd w:id="15"/>
-        <w:r>
-          <w:commentReference w:id="15"/>
-        </w:r>
-        <w:r>
-          <w:rPr/>
-          <w:commentReference w:id="16"/>
-        </w:r>
-      </w:ins>
+      <w:commentRangeEnd w:id="17"/>
+      <w:r>
+        <w:commentReference w:id="17"/>
+      </w:r>
+      <w:r>
+        <w:rPr/>
+        <w:commentReference w:id="18"/>
+      </w:r>
       <w:r>
         <w:rPr/>
         <w:t>.</w:t>
@@ -818,7 +862,7 @@
         <w:rPr/>
         <w:t xml:space="preserve">Recognizing the importance of this </w:t>
       </w:r>
-      <w:ins w:id="15" w:author="Petty , Alek A. (GSFC-6150)[UNIV OF MARYLAND]" w:date="2017-03-15T15:48:00Z">
+      <w:ins w:id="11" w:author="Petty , Alek A. (GSFC-6150)[UNIV OF MARYLAND]" w:date="2017-03-15T15:48:00Z">
         <w:r>
           <w:rPr/>
           <w:t xml:space="preserve">knowledge </w:t>
@@ -828,7 +872,7 @@
         <w:rPr/>
         <w:t>gap</w:t>
       </w:r>
-      <w:ins w:id="16" w:author="Petty , Alek A. (GSFC-6150)[UNIV OF MARYLAND]" w:date="2017-03-15T15:48:00Z">
+      <w:ins w:id="12" w:author="Petty , Alek A. (GSFC-6150)[UNIV OF MARYLAND]" w:date="2017-03-15T15:48:00Z">
         <w:r>
           <w:rPr/>
           <w:t>, and</w:t>
@@ -838,19 +882,19 @@
         <w:rPr/>
         <w:t xml:space="preserve"> particularly in the polar sciences, the National Science Foundation has funded a number of initiatives tasked with addressing </w:t>
       </w:r>
-      <w:del w:id="17" w:author="Petty , Alek A. (GSFC-6150)[UNIV OF MARYLAND]" w:date="2017-03-15T15:48:00Z">
+      <w:del w:id="13" w:author="Petty , Alek A. (GSFC-6150)[UNIV OF MARYLAND]" w:date="2017-03-15T15:48:00Z">
         <w:r>
           <w:rPr/>
           <w:delText>it</w:delText>
         </w:r>
       </w:del>
-      <w:ins w:id="18" w:author="Petty , Alek A. (GSFC-6150)[UNIV OF MARYLAND]" w:date="2017-03-15T15:48:00Z">
+      <w:ins w:id="14" w:author="Petty , Alek A. (GSFC-6150)[UNIV OF MARYLAND]" w:date="2017-03-15T15:48:00Z">
         <w:r>
           <w:rPr/>
           <w:t>this issue.</w:t>
         </w:r>
       </w:ins>
-      <w:del w:id="19" w:author="Petty , Alek A. (GSFC-6150)[UNIV OF MARYLAND]" w:date="2017-03-15T15:48:00Z">
+      <w:del w:id="15" w:author="Petty , Alek A. (GSFC-6150)[UNIV OF MARYLAND]" w:date="2017-03-15T15:48:00Z">
         <w:r>
           <w:rPr/>
           <w:delText>,</w:delText>
@@ -860,13 +904,13 @@
         <w:rPr/>
         <w:t xml:space="preserve"> </w:t>
       </w:r>
-      <w:ins w:id="20" w:author="Petty , Alek A. (GSFC-6150)[UNIV OF MARYLAND]" w:date="2017-03-15T15:49:00Z">
+      <w:ins w:id="16" w:author="Petty , Alek A. (GSFC-6150)[UNIV OF MARYLAND]" w:date="2017-03-15T15:49:00Z">
         <w:r>
           <w:rPr/>
           <w:t>A</w:t>
         </w:r>
       </w:ins>
-      <w:del w:id="21" w:author="Petty , Alek A. (GSFC-6150)[UNIV OF MARYLAND]" w:date="2017-03-15T15:49:00Z">
+      <w:del w:id="17" w:author="Petty , Alek A. (GSFC-6150)[UNIV OF MARYLAND]" w:date="2017-03-15T15:49:00Z">
         <w:r>
           <w:rPr/>
           <w:delText>a</w:delText>
@@ -876,19 +920,19 @@
         <w:rPr/>
         <w:t xml:space="preserve">mongst them </w:t>
       </w:r>
-      <w:del w:id="22" w:author="Petty , Alek A. (GSFC-6150)[UNIV OF MARYLAND]" w:date="2017-03-15T15:49:00Z">
+      <w:del w:id="18" w:author="Petty , Alek A. (GSFC-6150)[UNIV OF MARYLAND]" w:date="2017-03-15T15:49:00Z">
         <w:r>
           <w:rPr/>
           <w:delText xml:space="preserve">being </w:delText>
         </w:r>
       </w:del>
-      <w:ins w:id="23" w:author="Petty , Alek A. (GSFC-6150)[UNIV OF MARYLAND]" w:date="2017-03-15T15:49:00Z">
+      <w:ins w:id="19" w:author="Petty , Alek A. (GSFC-6150)[UNIV OF MARYLAND]" w:date="2017-03-15T15:49:00Z">
         <w:r>
           <w:rPr/>
           <w:t xml:space="preserve">is the </w:t>
         </w:r>
       </w:ins>
-      <w:del w:id="24" w:author="Petty , Alek A. (GSFC-6150)[UNIV OF MARYLAND]" w:date="2017-03-15T15:49:00Z">
+      <w:del w:id="20" w:author="Petty , Alek A. (GSFC-6150)[UNIV OF MARYLAND]" w:date="2017-03-15T15:49:00Z">
         <w:r>
           <w:rPr/>
           <w:delText>a</w:delText>
@@ -898,13 +942,13 @@
         <w:rPr/>
         <w:t xml:space="preserve"> Research Coordination Network (RCN) that </w:t>
       </w:r>
-      <w:del w:id="25" w:author="Petty , Alek A. (GSFC-6150)[UNIV OF MARYLAND]" w:date="2017-03-15T15:49:00Z">
+      <w:del w:id="21" w:author="Petty , Alek A. (GSFC-6150)[UNIV OF MARYLAND]" w:date="2017-03-15T15:49:00Z">
         <w:r>
           <w:rPr/>
           <w:delText xml:space="preserve">we </w:delText>
         </w:r>
       </w:del>
-      <w:ins w:id="26" w:author="Petty , Alek A. (GSFC-6150)[UNIV OF MARYLAND]" w:date="2017-03-15T15:49:00Z">
+      <w:ins w:id="22" w:author="Petty , Alek A. (GSFC-6150)[UNIV OF MARYLAND]" w:date="2017-03-15T15:49:00Z">
         <w:r>
           <w:rPr/>
           <w:t xml:space="preserve">the authors of this paper </w:t>
@@ -914,7 +958,7 @@
         <w:rPr/>
         <w:t xml:space="preserve">lead. The remainder of this paper is as follows: Section II describes the reasons behind the </w:t>
       </w:r>
-      <w:commentRangeStart w:id="17"/>
+      <w:commentRangeStart w:id="19"/>
       <w:r>
         <w:rPr/>
         <w:t>HPDC-polar gap's persistence</w:t>
@@ -922,16 +966,14 @@
       <w:r>
         <w:rPr/>
       </w:r>
-      <w:ins w:id="27" w:author="Jane " w:date="2017-03-16T10:16:00Z">
-        <w:commentRangeEnd w:id="17"/>
-        <w:r>
-          <w:commentReference w:id="17"/>
-        </w:r>
-        <w:r>
-          <w:rPr/>
-          <w:commentReference w:id="18"/>
-        </w:r>
-      </w:ins>
+      <w:commentRangeEnd w:id="19"/>
+      <w:r>
+        <w:commentReference w:id="19"/>
+      </w:r>
+      <w:r>
+        <w:rPr/>
+        <w:commentReference w:id="20"/>
+      </w:r>
       <w:r>
         <w:rPr/>
         <w:t>, Section III reviews some of the novel approaches being undertaken to address these such as short intense courses and hackathons, Section IV describes our use of a hackathon-based model, and finally Section V presents our conclusions.</w:t>
@@ -1024,7 +1066,7 @@
         <w:rPr/>
         <w:t xml:space="preserve">\item \textbf{Rate of technological change:} </w:t>
       </w:r>
-      <w:commentRangeStart w:id="19"/>
+      <w:commentRangeStart w:id="21"/>
       <w:r>
         <w:rPr/>
         <w:t xml:space="preserve">Priority in training scientists is unavoidably given to the domain science itself. Yet, the rate of technological change means easy-to-use tools of abstraction and formal undergraduate and graduate HPDC training generally lags far behind. </w:t>
@@ -1032,16 +1074,14 @@
       <w:r>
         <w:rPr/>
       </w:r>
-      <w:ins w:id="28" w:author="Jane " w:date="2017-03-16T10:03:00Z">
-        <w:commentRangeEnd w:id="19"/>
-        <w:r>
-          <w:commentReference w:id="19"/>
-        </w:r>
-        <w:r>
-          <w:rPr/>
-          <w:commentReference w:id="20"/>
-        </w:r>
-      </w:ins>
+      <w:commentRangeEnd w:id="21"/>
+      <w:r>
+        <w:commentReference w:id="21"/>
+      </w:r>
+      <w:r>
+        <w:rPr/>
+        <w:commentReference w:id="22"/>
+      </w:r>
     </w:p>
     <w:p>
       <w:pPr>
@@ -1052,7 +1092,7 @@
         <w:rPr/>
         <w:t>\item \textbf{Momentum: } In our experience</w:t>
       </w:r>
-      <w:del w:id="29" w:author="Petty , Alek A. (GSFC-6150)[UNIV OF MARYLAND]" w:date="2017-03-15T15:52:00Z">
+      <w:del w:id="23" w:author="Petty , Alek A. (GSFC-6150)[UNIV OF MARYLAND]" w:date="2017-03-15T15:52:00Z">
         <w:r>
           <w:rPr/>
           <w:delText xml:space="preserve">, for valid reasons, </w:delText>
@@ -1062,7 +1102,7 @@
         <w:rPr/>
         <w:t>senior researchers are sometimes the slowest to adopt new technologies in their own workflows, which makes their adoption into formal coursework slow. They are also unable to train graduate students in these skills and may discourage students from using workflows that `</w:t>
       </w:r>
-      <w:del w:id="30" w:author="Petty , Alek A. (GSFC-6150)[UNIV OF MARYLAND]" w:date="2017-03-15T15:50:00Z">
+      <w:del w:id="24" w:author="Petty , Alek A. (GSFC-6150)[UNIV OF MARYLAND]" w:date="2017-03-15T15:50:00Z">
         <w:r>
           <w:rPr/>
           <w:delText>`</w:delText>
@@ -1072,7 +1112,7 @@
         <w:rPr/>
         <w:t>break with tradition'</w:t>
       </w:r>
-      <w:del w:id="31" w:author="Petty , Alek A. (GSFC-6150)[UNIV OF MARYLAND]" w:date="2017-03-15T15:50:00Z">
+      <w:del w:id="25" w:author="Petty , Alek A. (GSFC-6150)[UNIV OF MARYLAND]" w:date="2017-03-15T15:50:00Z">
         <w:r>
           <w:rPr/>
           <w:delText>'</w:delText>
@@ -1082,7 +1122,7 @@
         <w:rPr/>
         <w:t xml:space="preserve"> in terms of </w:t>
       </w:r>
-      <w:ins w:id="32" w:author="Petty , Alek A. (GSFC-6150)[UNIV OF MARYLAND]" w:date="2017-03-15T15:50:00Z">
+      <w:ins w:id="26" w:author="Petty , Alek A. (GSFC-6150)[UNIV OF MARYLAND]" w:date="2017-03-15T15:50:00Z">
         <w:r>
           <w:rPr/>
           <w:t xml:space="preserve">current </w:t>
@@ -1102,7 +1142,7 @@
         <w:rPr/>
         <w:t xml:space="preserve">\item \textbf{Limited Time: }The time available for established researchers to become HPDC proficient is extremely limited, an issue that is exacerbated in the polar community for researchers that spend considerable amounts of time in remote field camps. For this community, training and analyses have to be completed in the relatively small window between the conclusion of one field season and the start of planning for the </w:t>
       </w:r>
-      <w:commentRangeStart w:id="21"/>
+      <w:commentRangeStart w:id="23"/>
       <w:r>
         <w:rPr/>
         <w:t>next</w:t>
@@ -1110,16 +1150,14 @@
       <w:r>
         <w:rPr/>
       </w:r>
-      <w:ins w:id="33" w:author="Jane " w:date="2017-03-16T10:23:00Z">
-        <w:commentRangeEnd w:id="21"/>
-        <w:r>
-          <w:commentReference w:id="21"/>
-        </w:r>
-        <w:r>
-          <w:rPr/>
-          <w:commentReference w:id="22"/>
-        </w:r>
-      </w:ins>
+      <w:commentRangeEnd w:id="23"/>
+      <w:r>
+        <w:commentReference w:id="23"/>
+      </w:r>
+      <w:r>
+        <w:rPr/>
+        <w:commentReference w:id="24"/>
+      </w:r>
       <w:r>
         <w:rPr/>
         <w:t xml:space="preserve">. </w:t>
@@ -1149,7 +1187,7 @@
         <w:pStyle w:val="Normal"/>
         <w:rPr/>
       </w:pPr>
-      <w:del w:id="34" w:author="Petty , Alek A. (GSFC-6150)[UNIV OF MARYLAND]" w:date="2017-03-15T19:14:00Z">
+      <w:del w:id="27" w:author="Petty , Alek A. (GSFC-6150)[UNIV OF MARYLAND]" w:date="2017-03-15T19:14:00Z">
         <w:r>
           <w:rPr/>
           <w:delText xml:space="preserve">The materials' inaccessibility is in part due to a missing common vocabulary. </w:delText>
@@ -1159,7 +1197,7 @@
         <w:rPr/>
         <w:t>In order for engineers and computer scientists to work with science users on applying HPDC resources to science challenges, a degree of common vocabulary is necessary. While HPDC terminology can be taught to all users, interpreting each science domain's terminology into common language requires partnership and direct engagement. Even a small number of HPDC-fluent scientists in each domain can have an enormously positive impact on their local</w:t>
       </w:r>
-      <w:ins w:id="35" w:author="Jane " w:date="2017-03-16T10:28:00Z">
+      <w:ins w:id="28" w:author="Jane " w:date="2017-03-16T10:28:00Z">
         <w:r>
           <w:rPr/>
           <w:tab/>
@@ -1274,13 +1312,13 @@
         <w:rPr/>
         <w:t>In other words, whereas HPDC appears at the end of a comprehensive program in a traditional computer science curriculum, domain scientists are looking to use HPDC resources with relatively little programming experience outside of the specific language or program they may be using for their research. If learning HPDC takes too long, scientists under tight research deadlines are likely to fall back on highly inefficient local compute solutions (their laptop, for example). Therefore, there is a great need for HPDC training materials that are stripped down to only those elements that are ``need</w:t>
       </w:r>
-      <w:ins w:id="36" w:author="Jane " w:date="2017-03-16T10:32:00Z">
+      <w:ins w:id="29" w:author="Jane " w:date="2017-03-16T10:32:00Z">
         <w:r>
           <w:rPr/>
           <w:t>-</w:t>
         </w:r>
       </w:ins>
-      <w:del w:id="37" w:author="Jane " w:date="2017-03-16T10:32:00Z">
+      <w:del w:id="30" w:author="Jane " w:date="2017-03-16T10:32:00Z">
         <w:r>
           <w:rPr/>
           <w:delText xml:space="preserve"> </w:delText>
@@ -1290,13 +1328,13 @@
         <w:rPr/>
         <w:t>to</w:t>
       </w:r>
-      <w:ins w:id="38" w:author="Jane " w:date="2017-03-16T10:32:00Z">
+      <w:ins w:id="31" w:author="Jane " w:date="2017-03-16T10:32:00Z">
         <w:r>
           <w:rPr/>
           <w:t>-</w:t>
         </w:r>
       </w:ins>
-      <w:del w:id="39" w:author="Jane " w:date="2017-03-16T10:32:00Z">
+      <w:del w:id="32" w:author="Jane " w:date="2017-03-16T10:32:00Z">
         <w:r>
           <w:rPr/>
           <w:delText xml:space="preserve"> </w:delText>
@@ -1306,7 +1344,7 @@
         <w:rPr/>
         <w:t xml:space="preserve">know'' for a first time user of a specific domain. </w:t>
       </w:r>
-      <w:commentRangeStart w:id="23"/>
+      <w:commentRangeStart w:id="25"/>
       <w:r>
         <w:rPr/>
         <w:t>These</w:t>
@@ -1314,16 +1352,14 @@
       <w:r>
         <w:rPr/>
       </w:r>
-      <w:ins w:id="40" w:author="Jane " w:date="2017-03-16T10:33:00Z">
-        <w:commentRangeEnd w:id="23"/>
-        <w:r>
-          <w:commentReference w:id="23"/>
-        </w:r>
-        <w:r>
-          <w:rPr/>
-          <w:commentReference w:id="24"/>
-        </w:r>
-      </w:ins>
+      <w:commentRangeEnd w:id="25"/>
+      <w:r>
+        <w:commentReference w:id="25"/>
+      </w:r>
+      <w:r>
+        <w:rPr/>
+        <w:commentReference w:id="26"/>
+      </w:r>
       <w:r>
         <w:rPr/>
         <w:t xml:space="preserve"> initial elements are focused on the practice of HPDC with a bare minimum of HPDC theory or the specific hardware of the system they are using.</w:t>
@@ -1367,7 +1403,8 @@
         <w:rPr/>
         <w:t xml:space="preserve">Project such as US NSF funded </w:t>
       </w:r>
-      <w:commentRangeStart w:id="25"/>
+      <w:commentRangeStart w:id="27"/>
+      <w:commentRangeStart w:id="28"/>
       <w:r>
         <w:rPr/>
         <w:t>XSEDE</w:t>
@@ -1375,16 +1412,21 @@
       <w:r>
         <w:rPr/>
       </w:r>
-      <w:ins w:id="41" w:author="Jane " w:date="2017-03-16T10:33:00Z">
-        <w:commentRangeEnd w:id="25"/>
-        <w:r>
-          <w:commentReference w:id="25"/>
-        </w:r>
-        <w:r>
-          <w:rPr/>
-          <w:commentReference w:id="26"/>
-        </w:r>
-      </w:ins>
+      <w:commentRangeEnd w:id="28"/>
+      <w:r>
+        <w:commentReference w:id="28"/>
+      </w:r>
+      <w:r>
+        <w:rPr/>
+      </w:r>
+      <w:commentRangeEnd w:id="27"/>
+      <w:r>
+        <w:commentReference w:id="27"/>
+      </w:r>
+      <w:r>
+        <w:rPr/>
+        <w:commentReference w:id="29"/>
+      </w:r>
       <w:r>
         <w:rPr/>
         <w:t>~\cite{noauthor_undated-lh}, are working to overcome this gap using such mechanisms as Campus Champions.  Given this, we believe that after solving the training problem, researchers will be equipped to find the resources they need. \end{enumerate} We believe a focus on the ALT-education elements will address many of the pedagogical issues discussed.  And that this training should go beyond theory to incorporate relevant hands-on experience using HPDC resources.</w:t>
@@ -1418,7 +1460,7 @@
         <w:rPr/>
         <w:t xml:space="preserve">The NSF has long funded broad work in graduate training for interdisciplinary expertise via, among other mechanisms, the Integrative Graduate Education and Research Trainee-ship program \cite{noauthor_undated-bu}.  This program ran from 1997-2013 and has more recently been succeeded by the NSF Research Training program [NRT]~\cite{NRT}.  Both aim to develop institutional level multidisciplinary training tracks across all the sciences. These appear to have been </w:t>
       </w:r>
-      <w:commentRangeStart w:id="27"/>
+      <w:commentRangeStart w:id="30"/>
       <w:r>
         <w:rPr/>
         <w:t>successful where run</w:t>
@@ -1426,16 +1468,14 @@
       <w:r>
         <w:rPr/>
       </w:r>
-      <w:ins w:id="42" w:author="Jane " w:date="2017-03-16T10:34:00Z">
-        <w:commentRangeEnd w:id="27"/>
-        <w:r>
-          <w:commentReference w:id="27"/>
-        </w:r>
-        <w:r>
-          <w:rPr/>
-          <w:commentReference w:id="28"/>
-        </w:r>
-      </w:ins>
+      <w:commentRangeEnd w:id="30"/>
+      <w:r>
+        <w:commentReference w:id="30"/>
+      </w:r>
+      <w:r>
+        <w:rPr/>
+        <w:commentReference w:id="31"/>
+      </w:r>
       <w:r>
         <w:rPr/>
         <w:t>, however, they do not incorporate the need for smaller scale interdisciplinary training as discussed here.  Nor do they extend to early- and mid-career scientists looking to learn new skills. Within the NRT program, there is also currently no project specifically targeting the interdisciplinary needs of polar sciences.</w:t>
@@ -1478,7 +1518,7 @@
         <w:rPr/>
         <w:t xml:space="preserve">In the Louisiana State University course reported on in~\cite{Allen2011-qx}, attendees were largely drawn from computer science, systems science, or civil engineering graduates, yet it was found that even these domains required additional preparatory training. ``Supercomputing in plain English'', on the other hand, was targeted at non-programmers, but organizers still found that a 1 hr weekly expert follow-up with attendees was also necessary for up to two years following the course.  Finally, a review of the XSEDE training materials also reveals that it also assumes a base level of Computer Science knowledge that is unreasonable to expect of most polar </w:t>
       </w:r>
-      <w:commentRangeStart w:id="29"/>
+      <w:commentRangeStart w:id="32"/>
       <w:r>
         <w:rPr/>
         <w:t>scientists</w:t>
@@ -1486,9 +1526,9 @@
       <w:r>
         <w:rPr/>
       </w:r>
-      <w:commentRangeEnd w:id="29"/>
-      <w:r>
-        <w:commentReference w:id="29"/>
+      <w:commentRangeEnd w:id="32"/>
+      <w:r>
+        <w:commentReference w:id="32"/>
       </w:r>
       <w:r>
         <w:rPr/>
@@ -1532,7 +1572,7 @@
         <w:rPr/>
         <w:t>Software Carpentry, and its sibling Data Carpentry~\cite{Mimno2016-cw} - which focuses more on skills for analysis than programming - have used their extensive experience to refine the model into its current format: 2 days, host driven, face-to-face, essentials-only, practical, and feedback intensive. To enable use-scalability and efficient community updating and improvement, all materials are published under a Creative Commons license on Github. Their course content, however, does not currently include HPDC specific topics, although the concept of a 'HPC Carpentry' has been raised many times within the community~\cite{Datacarpentry_undated-zl} and beyond~\cite{noauthor_undated-zw},</w:t>
       </w:r>
-      <w:del w:id="43" w:author="Petty , Alek A. (GSFC-6150)[UNIV OF MARYLAND]" w:date="2017-03-15T19:21:00Z">
+      <w:del w:id="33" w:author="Petty , Alek A. (GSFC-6150)[UNIV OF MARYLAND]" w:date="2017-03-15T19:21:00Z">
         <w:r>
           <w:rPr/>
           <w:delText xml:space="preserve"> and is the subject of multiple discussion threads online</w:delText>
@@ -1618,7 +1658,7 @@
         <w:rPr/>
         <w:t xml:space="preserve">While hackathons were initially envisioned to produce innovation and productivity, a prominent and often noted by-product is the unique cross domain exchanging of skills and networking that can happen at such events. Students attending Major League Hacking~\cite{noauthor_undated-tz} (a competitive programming hackathon league for university students) for example, equate going to events with going to the gym for a skill set workout~\cite{Leckart2015-go}.  Alternatively,~\cite{Aboab2016-tk} advocates for the model to be formally recognized as a practical means of supporting cross disciplinary collaboration in academia. Supporting this perspective, post-event surveys from participants at DataViz~\cite{mattmann2015} (a 2014 polar datathon) rated the trans-disciplinary </w:t>
       </w:r>
-      <w:commentRangeStart w:id="30"/>
+      <w:commentRangeStart w:id="33"/>
       <w:r>
         <w:rPr/>
         <w:t xml:space="preserve">networking </w:t>
@@ -1626,16 +1666,14 @@
       <w:r>
         <w:rPr/>
       </w:r>
-      <w:ins w:id="44" w:author="Jane " w:date="2017-03-16T11:02:00Z">
-        <w:commentRangeEnd w:id="30"/>
-        <w:r>
-          <w:commentReference w:id="30"/>
-        </w:r>
-        <w:r>
-          <w:rPr/>
-          <w:commentReference w:id="31"/>
-        </w:r>
-      </w:ins>
+      <w:commentRangeEnd w:id="33"/>
+      <w:r>
+        <w:commentReference w:id="33"/>
+      </w:r>
+      <w:r>
+        <w:rPr/>
+        <w:commentReference w:id="34"/>
+      </w:r>
       <w:r>
         <w:rPr/>
         <w:t>opportunity as the best part of the event.</w:t>
@@ -1669,7 +1707,7 @@
         <w:rPr/>
         <w:t xml:space="preserve">Given our task and the challenges reviewed, as a first step in exploring solutions and gaging community response, we hosted a hackathon in July 2016 co-located with the XSEDE annual meeting in Miami, Florida. The experience taught us that the </w:t>
       </w:r>
-      <w:commentRangeStart w:id="32"/>
+      <w:commentRangeStart w:id="35"/>
       <w:r>
         <w:rPr/>
         <w:t>hackathon model is an effective but imperfect and incomplete means of bridging the divide between HPDC and non-programmer domain specialist users (in this case in the polar sciences)</w:t>
@@ -1677,16 +1715,14 @@
       <w:r>
         <w:rPr/>
       </w:r>
-      <w:ins w:id="45" w:author="Jane " w:date="2017-03-16T11:13:00Z">
-        <w:commentRangeEnd w:id="32"/>
-        <w:r>
-          <w:commentReference w:id="32"/>
-        </w:r>
-        <w:r>
-          <w:rPr/>
-          <w:commentReference w:id="33"/>
-        </w:r>
-      </w:ins>
+      <w:commentRangeEnd w:id="35"/>
+      <w:r>
+        <w:commentReference w:id="35"/>
+      </w:r>
+      <w:r>
+        <w:rPr/>
+        <w:commentReference w:id="36"/>
+      </w:r>
       <w:r>
         <w:rPr/>
         <w:t>. This section discusses the event, its successes, challenges, and the lessons learnt.</w:t>
@@ -1820,6 +1856,7 @@
         <w:pStyle w:val="Normal"/>
         <w:rPr/>
       </w:pPr>
+      <w:commentRangeStart w:id="37"/>
       <w:r>
         <w:rPr/>
         <w:t xml:space="preserve">In light of the accepted proposals an allocation request was submitted to XSEDE requesting, </w:t>
@@ -1834,6 +1871,13 @@
         <w:rPr/>
         <w:t>15,000 core-hours on Comet and 15,000 core-hours on Stampede per team. 25,000 core-hours were requested for the Polar RCN team to use for testing and development in the run-up to the main event.  In total 180,000 core-hours were requested. The project has been granted 25,000 hours on each of the system totaling to 75,000 core-hours. This was more than enough for the event itself, leading to teams being able to continue using the systems for up to a year later.</w:t>
       </w:r>
+      <w:commentRangeEnd w:id="37"/>
+      <w:r>
+        <w:commentReference w:id="37"/>
+      </w:r>
+      <w:r>
+        <w:rPr/>
+      </w:r>
     </w:p>
     <w:p>
       <w:pPr>
@@ -1948,7 +1992,7 @@
         <w:rPr/>
         <w:t xml:space="preserve">Once teams were finalized, by way of introduction and kick-off the RCN hosted initial teleconference calls with each group separately.  We also sent out links to tutorials on the basics of Github, bash, HPDC, and specifically XSEDE use. The kick-off calls did serve to initiate discussion, Github repository creation, and email threads, however, for the most part practical preparation of even high-level design work was left to take place at the event.  Based on post-event responses we attribute this limited preparatory effort primarily to team uncertainty regarding how the hackathon was supposed to work, along with everyone already being very busy.  Amongst the domain scientists too, </w:t>
       </w:r>
-      <w:commentRangeStart w:id="34"/>
+      <w:commentRangeStart w:id="38"/>
       <w:r>
         <w:rPr/>
         <w:t>the lack of an existing relationship with the programmers assigned to them and unfamiliarity with common software development practice, led to a reluctance to share project concept and planning information publicly online.</w:t>
@@ -1956,16 +2000,14 @@
       <w:r>
         <w:rPr/>
       </w:r>
-      <w:ins w:id="46" w:author="Jane " w:date="2017-03-16T11:14:00Z">
-        <w:commentRangeEnd w:id="34"/>
-        <w:r>
-          <w:commentReference w:id="34"/>
-        </w:r>
-        <w:r>
-          <w:rPr/>
-          <w:commentReference w:id="35"/>
-        </w:r>
-      </w:ins>
+      <w:commentRangeEnd w:id="38"/>
+      <w:r>
+        <w:commentReference w:id="38"/>
+      </w:r>
+      <w:r>
+        <w:rPr/>
+        <w:commentReference w:id="39"/>
+      </w:r>
     </w:p>
     <w:p>
       <w:pPr>
@@ -1991,7 +2033,7 @@
         <w:pStyle w:val="Normal"/>
         <w:rPr/>
       </w:pPr>
-      <w:del w:id="47" w:author="Petty , Alek A. (GSFC-6150)[UNIV OF MARYLAND]" w:date="2017-03-15T19:27:00Z">
+      <w:del w:id="34" w:author="Petty , Alek A. (GSFC-6150)[UNIV OF MARYLAND]" w:date="2017-03-15T19:27:00Z">
         <w:r>
           <w:rPr/>
           <w:delText>Ultimately</w:delText>
@@ -2020,7 +2062,7 @@
         <w:rPr/>
         <w:t xml:space="preserve">The day before, those attendees who arrived early enough were able to share a meal and begin networking, but we began formally first thing in the morning with shared breakfast and an ice-breaker game. Despite the lack of trust we found in the initial kick-off teleconferences, this meal and game - which were intended as a team building exercise - was rated in post-event surveys as the least valuable </w:t>
       </w:r>
-      <w:commentRangeStart w:id="36"/>
+      <w:commentRangeStart w:id="40"/>
       <w:r>
         <w:rPr/>
         <w:t>activity</w:t>
@@ -2028,16 +2070,14 @@
       <w:r>
         <w:rPr/>
       </w:r>
-      <w:ins w:id="48" w:author="Jane " w:date="2017-03-16T11:14:00Z">
-        <w:commentRangeEnd w:id="36"/>
-        <w:r>
-          <w:commentReference w:id="36"/>
-        </w:r>
-        <w:r>
-          <w:rPr/>
-          <w:commentReference w:id="37"/>
-        </w:r>
-      </w:ins>
+      <w:commentRangeEnd w:id="40"/>
+      <w:r>
+        <w:commentReference w:id="40"/>
+      </w:r>
+      <w:r>
+        <w:rPr/>
+        <w:commentReference w:id="41"/>
+      </w:r>
       <w:r>
         <w:rPr/>
         <w:t>.</w:t>
@@ -2264,7 +2304,7 @@
         <w:rPr/>
         <w:t xml:space="preserve">On average participants indicated that they had made two new collaborations each and, overall, they felt engaged, empowered, and that the event was well facilitated.  Some of their suggestions for future events included: having some dedicated relevant-package-specific tutors (such as SciDataKit experts) present, </w:t>
       </w:r>
-      <w:commentRangeStart w:id="38"/>
+      <w:commentRangeStart w:id="42"/>
       <w:r>
         <w:rPr/>
         <w:t xml:space="preserve">more snacks </w:t>
@@ -2272,9 +2312,9 @@
       <w:r>
         <w:rPr/>
       </w:r>
-      <w:commentRangeEnd w:id="38"/>
-      <w:r>
-        <w:commentReference w:id="38"/>
+      <w:commentRangeEnd w:id="42"/>
+      <w:r>
+        <w:commentReference w:id="42"/>
       </w:r>
       <w:r>
         <w:rPr/>
@@ -2584,7 +2624,7 @@
         <w:rPr/>
         <w:t xml:space="preserve">We have </w:t>
       </w:r>
-      <w:commentRangeStart w:id="39"/>
+      <w:commentRangeStart w:id="43"/>
       <w:r>
         <w:rPr/>
         <w:t xml:space="preserve">determined that the skills barrier in the polar community is due to: </w:t>
@@ -2592,16 +2632,14 @@
       <w:r>
         <w:rPr/>
       </w:r>
-      <w:ins w:id="49" w:author="Jane " w:date="2017-03-16T11:16:00Z">
-        <w:commentRangeEnd w:id="39"/>
-        <w:r>
-          <w:commentReference w:id="39"/>
-        </w:r>
-        <w:r>
-          <w:rPr/>
-          <w:commentReference w:id="40"/>
-        </w:r>
-      </w:ins>
+      <w:commentRangeEnd w:id="43"/>
+      <w:r>
+        <w:commentReference w:id="43"/>
+      </w:r>
+      <w:r>
+        <w:rPr/>
+        <w:commentReference w:id="44"/>
+      </w:r>
       <w:r>
         <w:rPr/>
         <w:t>(i) the rate of change in HPDC technologies causing a training lag, (ii) the momentum that exists behind the use of any established methodology, (iii) a lack of domain appropriate training materials, (iv) the fact that polar scientists have an even more restricted time budget for such training than other communities due to required remote field work, and (v) insufficient HPDC support staff on campuses.</w:t>
@@ -2623,363 +2661,355 @@
       </w:pPr>
       <w:r>
         <w:rPr/>
-        <w:t xml:space="preserve">While the community is aware of the gap and the broader challenge of equipping interdisciplinary domain scientists - efforts have thus far missed this particular niche.  And while efforts such as SWC are successfully addressing the need for introductions to scientific programming, they fall short of teaching the skills needed for HPDC work. Therefore, in our first attempt to address this gap between the polar community and HPDC use, we used the hackathon model to bring HPDC experts and polar scientists together </w:t>
-      </w:r>
+        <w:t xml:space="preserve">While the community is aware of the gap and the broader challenge of equipping interdisciplinary domain scientists - efforts have thus far missed this particular niche.  And while efforts such as SWC are successfully addressing the need for introductions to scientific programming, they fall short of teaching the skills needed for HPDC work. Therefore, in our first attempt to address this gap between the polar community and HPDC use, we used the hackathon model to bring HPDC experts and polar scientists together in a face-to-face and interactive environment.  This enabled a focused period for skills and knowledge exchanges to take place - in both directions - through practical hands on work, using the problems most relevant to the particular domain scientists.  </w:t>
+      </w:r>
+    </w:p>
+    <w:p>
+      <w:pPr>
+        <w:pStyle w:val="Normal"/>
+        <w:rPr/>
+      </w:pPr>
+      <w:r>
+        <w:rPr/>
+      </w:r>
+    </w:p>
+    <w:p>
+      <w:pPr>
+        <w:pStyle w:val="Normal"/>
+        <w:rPr/>
+      </w:pPr>
+      <w:r>
+        <w:rPr/>
+        <w:t xml:space="preserve">As a RCN we learnt many valuable lessons about the communities we are trying to bridge. Particularly, the community interaction afforded by organizing and running the hackathon clarified the reasons behind the divide, and the hackathon itself was shown to be an effective means of overcoming some but not all of these challenges.  We have concluded, and intend to test in the future, that the use of a short, intense SWC-like introduction to scientific computing remains necessary to maximize the impact of the hackathon.  </w:t>
+      </w:r>
+    </w:p>
+    <w:p>
+      <w:pPr>
+        <w:pStyle w:val="Normal"/>
+        <w:rPr/>
+      </w:pPr>
+      <w:r>
+        <w:rPr/>
+      </w:r>
+    </w:p>
+    <w:p>
+      <w:pPr>
+        <w:pStyle w:val="Normal"/>
+        <w:rPr/>
+      </w:pPr>
+      <w:r>
+        <w:rPr/>
+        <w:t xml:space="preserve">Following this, we would strongly suggest the creation of a HPC-carpentry course that would introduce the further necessary concepts for HPDC work. Specifically, while there are many available resources for HPDC training, unlike prior efforts we suggest that collectively an ALT-HPDC approach be used.  Such a course would develop HPDC Awareness, Literacy, and following the SWC ethos of teaching only the essentials - be Tailored. That is, it should start with the minimal required basics, be no longer than two days, and crucially involve practical and domain specific examples on HPDC resources. Further, it should be run with and customized for a specific HPDC resource in mind, one that will remain accessible to the users beyond the course duration. That system's specifics (resource requests, job submission, job monitoring, etc.) should be taught so as to equip the users for immediate follow on work, with the goal being to ensure that a user is sufficiently conversant with the domain to move forward. We are currently exploring how both a SWC and an HPC carpentry equivalent might be run within the critical time limits polar science field work demands impose on researchers.  </w:t>
+      </w:r>
+    </w:p>
+    <w:p>
+      <w:pPr>
+        <w:pStyle w:val="Normal"/>
+        <w:rPr/>
+      </w:pPr>
+      <w:r>
+        <w:rPr/>
+      </w:r>
+    </w:p>
+    <w:p>
+      <w:pPr>
+        <w:pStyle w:val="Normal"/>
+        <w:rPr/>
+      </w:pPr>
+      <w:r>
+        <w:rPr/>
+        <w:t>Based on prior work and literature, such courses would also ideally be followed up on by regular, direct HPDC-expert input over the next 1-2 years. However, where this is not possible given financial or time resource limits - such as field campaigns impose - we propose that a follow up hackathon type event might serve as a quicker alternative mechanism. Such an event is short and moves users beyond simple coursework examples to working on their specific daily science problem on an accessible HPDC resource. Further, the format allows for cross domain networking that can lead to future work and facilitation of work via relationships that would otherwise never have formed.</w:t>
+      </w:r>
+    </w:p>
+    <w:p>
+      <w:pPr>
+        <w:pStyle w:val="Normal"/>
+        <w:rPr/>
+      </w:pPr>
+      <w:r>
+        <w:rPr/>
+      </w:r>
+    </w:p>
+    <w:p>
+      <w:pPr>
+        <w:pStyle w:val="Normal"/>
+        <w:rPr/>
+      </w:pPr>
+      <w:r>
+        <w:rPr/>
+        <w:t xml:space="preserve">In our experience, the hackathon model is a valuable means of bridging the divide between science users (such as polar researchers) and HPDC resource operators, tool builders, managers, and funders.  </w:t>
+      </w:r>
+    </w:p>
+    <w:p>
+      <w:pPr>
+        <w:pStyle w:val="Normal"/>
+        <w:rPr/>
+      </w:pPr>
+      <w:r>
+        <w:rPr/>
+      </w:r>
+    </w:p>
+    <w:p>
+      <w:pPr>
+        <w:pStyle w:val="Normal"/>
+        <w:rPr/>
+      </w:pPr>
+      <w:r>
+        <w:rPr/>
+      </w:r>
+    </w:p>
+    <w:p>
+      <w:pPr>
+        <w:pStyle w:val="Normal"/>
+        <w:rPr/>
+      </w:pPr>
+      <w:r>
+        <w:rPr/>
+      </w:r>
+    </w:p>
+    <w:p>
+      <w:pPr>
+        <w:pStyle w:val="Normal"/>
+        <w:rPr/>
+      </w:pPr>
+      <w:r>
+        <w:rPr/>
+        <w:t>% use section* for acknowledgement</w:t>
+      </w:r>
+    </w:p>
+    <w:p>
+      <w:pPr>
+        <w:pStyle w:val="Normal"/>
+        <w:rPr/>
+      </w:pPr>
+      <w:r>
+        <w:rPr/>
+        <w:t>\section*{Acknowledgement}</w:t>
+      </w:r>
+    </w:p>
+    <w:p>
+      <w:pPr>
+        <w:pStyle w:val="Normal"/>
+        <w:rPr/>
+      </w:pPr>
+      <w:r>
+        <w:rPr/>
+        <w:t>This work is supported by NSF ICER 1542110 and associated collaborative</w:t>
+      </w:r>
+    </w:p>
+    <w:p>
+      <w:pPr>
+        <w:pStyle w:val="Normal"/>
+        <w:rPr/>
+      </w:pPr>
+      <w:r>
+        <w:rPr/>
+        <w:t>awards. The authors would like to thank the many participants of the Hackathon</w:t>
+      </w:r>
+    </w:p>
+    <w:p>
+      <w:pPr>
+        <w:pStyle w:val="Normal"/>
+        <w:rPr/>
+      </w:pPr>
+      <w:r>
+        <w:rPr/>
+        <w:t>and XSEDE'16 Organizing committee for their support.</w:t>
+      </w:r>
+    </w:p>
+    <w:p>
+      <w:pPr>
+        <w:pStyle w:val="Normal"/>
+        <w:rPr/>
+      </w:pPr>
+      <w:r>
+        <w:rPr/>
+      </w:r>
+    </w:p>
+    <w:p>
+      <w:pPr>
+        <w:pStyle w:val="Normal"/>
+        <w:rPr/>
+      </w:pPr>
+      <w:r>
+        <w:rPr/>
+      </w:r>
+    </w:p>
+    <w:p>
+      <w:pPr>
+        <w:pStyle w:val="Normal"/>
+        <w:rPr/>
+      </w:pPr>
+      <w:r>
+        <w:rPr/>
+        <w:t>% trigger a \newpage just before the given reference</w:t>
+      </w:r>
+    </w:p>
+    <w:p>
+      <w:pPr>
+        <w:pStyle w:val="Normal"/>
+        <w:rPr/>
+      </w:pPr>
+      <w:r>
+        <w:rPr/>
+        <w:t>% number - used to balance the columns on the last page</w:t>
+      </w:r>
+    </w:p>
+    <w:p>
+      <w:pPr>
+        <w:pStyle w:val="Normal"/>
+        <w:rPr/>
+      </w:pPr>
+      <w:r>
+        <w:rPr/>
+        <w:t>% adjust value as needed - may need to be readjusted if</w:t>
+      </w:r>
+    </w:p>
+    <w:p>
+      <w:pPr>
+        <w:pStyle w:val="Normal"/>
+        <w:rPr/>
+      </w:pPr>
+      <w:r>
+        <w:rPr/>
+        <w:t>% the document is modified later</w:t>
+      </w:r>
+    </w:p>
+    <w:p>
+      <w:pPr>
+        <w:pStyle w:val="Normal"/>
+        <w:rPr/>
+      </w:pPr>
+      <w:r>
+        <w:rPr/>
+        <w:t>\IEEEtriggeratref{13}</w:t>
+      </w:r>
+    </w:p>
+    <w:p>
+      <w:pPr>
+        <w:pStyle w:val="Normal"/>
+        <w:rPr/>
+      </w:pPr>
+      <w:r>
+        <w:rPr/>
+        <w:t>% The "triggered" command can be changed if desired:</w:t>
+      </w:r>
+    </w:p>
+    <w:p>
+      <w:pPr>
+        <w:pStyle w:val="Normal"/>
+        <w:rPr/>
+      </w:pPr>
+      <w:r>
+        <w:rPr/>
+        <w:t>%\IEEEtriggercmd{\enlargethispage{-5in}}</w:t>
+      </w:r>
+    </w:p>
+    <w:p>
+      <w:pPr>
+        <w:pStyle w:val="Normal"/>
+        <w:rPr/>
+      </w:pPr>
+      <w:r>
+        <w:rPr/>
+      </w:r>
+    </w:p>
+    <w:p>
+      <w:pPr>
+        <w:pStyle w:val="Normal"/>
+        <w:rPr/>
+      </w:pPr>
+      <w:r>
+        <w:rPr/>
+        <w:t>% references section</w:t>
+      </w:r>
+    </w:p>
+    <w:p>
+      <w:pPr>
+        <w:pStyle w:val="Normal"/>
+        <w:rPr/>
+      </w:pPr>
+      <w:r>
+        <w:rPr/>
+      </w:r>
+    </w:p>
+    <w:p>
+      <w:pPr>
+        <w:pStyle w:val="Normal"/>
+        <w:rPr/>
+      </w:pPr>
+      <w:r>
+        <w:rPr/>
+        <w:t>% can use a bibliography generated by BibTeX as a .bbl file</w:t>
+      </w:r>
+    </w:p>
+    <w:p>
+      <w:pPr>
+        <w:pStyle w:val="Normal"/>
+        <w:rPr/>
+      </w:pPr>
+      <w:r>
+        <w:rPr/>
+        <w:t>% BibTeX documentation can be easily obtained at:</w:t>
+      </w:r>
+    </w:p>
+    <w:p>
+      <w:pPr>
+        <w:pStyle w:val="Normal"/>
+        <w:rPr/>
+      </w:pPr>
+      <w:r>
+        <w:rPr/>
+        <w:t>% http://mirror.ctan.org/biblio/bibtex/contrib/doc/</w:t>
+      </w:r>
+    </w:p>
+    <w:p>
+      <w:pPr>
+        <w:pStyle w:val="Normal"/>
+        <w:rPr/>
+      </w:pPr>
+      <w:r>
+        <w:rPr/>
+        <w:t>% The IEEEtran BibTeX style support page is at:</w:t>
+      </w:r>
+    </w:p>
+    <w:p>
+      <w:pPr>
+        <w:pStyle w:val="Normal"/>
+        <w:rPr/>
+      </w:pPr>
+      <w:r>
+        <w:rPr/>
+        <w:t>% http://www.michaelshell.org/tex/ieeetran/bibtex/</w:t>
+      </w:r>
+    </w:p>
+    <w:p>
+      <w:pPr>
+        <w:pStyle w:val="Normal"/>
+        <w:rPr/>
+      </w:pPr>
+      <w:r>
+        <w:rPr/>
+        <w:t>\bibliographystyle{IEEEtran}</w:t>
+      </w:r>
+    </w:p>
+    <w:p>
+      <w:pPr>
+        <w:pStyle w:val="Normal"/>
+        <w:rPr/>
+      </w:pPr>
+      <w:r>
+        <w:rPr/>
+        <w:t>% argument is your BibTeX string definitions and bibliography database(s)</w:t>
+      </w:r>
+    </w:p>
+    <w:p>
+      <w:pPr>
+        <w:pStyle w:val="Normal"/>
+        <w:rPr/>
+      </w:pPr>
       <w:bookmarkStart w:id="0" w:name="_GoBack"/>
-      <w:r>
-        <w:rPr/>
-        <w:t>in a face-to-face and interactive environment.  This enabled a focused period for skill</w:t>
-      </w:r>
       <w:bookmarkEnd w:id="0"/>
-      <w:r>
-        <w:rPr/>
-        <w:t xml:space="preserve">s and knowledge exchanges to take place - in both directions - through practical hands on work, using the problems most relevant to the particular domain scientists.  </w:t>
-      </w:r>
-    </w:p>
-    <w:p>
-      <w:pPr>
-        <w:pStyle w:val="Normal"/>
-        <w:rPr/>
-      </w:pPr>
-      <w:r>
-        <w:rPr/>
-      </w:r>
-    </w:p>
-    <w:p>
-      <w:pPr>
-        <w:pStyle w:val="Normal"/>
-        <w:rPr/>
-      </w:pPr>
-      <w:r>
-        <w:rPr/>
-        <w:t xml:space="preserve">As a RCN we learnt many valuable lessons about the communities we are trying to bridge. Particularly, the community interaction afforded by organizing and running the hackathon clarified the reasons behind the divide, and the hackathon itself was shown to be an effective means of overcoming some but not all of these challenges.  We have concluded, and intend to test in the future, that the use of a short, intense SWC-like introduction to scientific computing remains necessary to maximize the impact of the hackathon.  </w:t>
-      </w:r>
-    </w:p>
-    <w:p>
-      <w:pPr>
-        <w:pStyle w:val="Normal"/>
-        <w:rPr/>
-      </w:pPr>
-      <w:r>
-        <w:rPr/>
-      </w:r>
-    </w:p>
-    <w:p>
-      <w:pPr>
-        <w:pStyle w:val="Normal"/>
-        <w:rPr/>
-      </w:pPr>
-      <w:r>
-        <w:rPr/>
-        <w:t xml:space="preserve">Following this, we would strongly suggest the creation of a HPC-carpentry course that would introduce the further necessary concepts for HPDC work. Specifically, while there are many available resources for HPDC training, unlike prior efforts we suggest that collectively an ALT-HPDC approach be used.  Such a course would develop HPDC Awareness, Literacy, and following the SWC ethos of teaching only the essentials - be Tailored. That is, it should start with the minimal required basics, be no longer than two days, and crucially involve practical and domain specific examples on HPDC resources. Further, it should be run with and customized for a specific HPDC resource in mind, one that will remain accessible to the users beyond the course duration. That system's specifics (resource requests, job submission, job monitoring, etc.) should be taught so as to equip the users for immediate follow on work, with the goal being to ensure that a user is sufficiently conversant with the domain to move forward. We are currently exploring how both a SWC and an HPC carpentry equivalent might be run within the critical time limits polar science field work demands impose on researchers.  </w:t>
-      </w:r>
-    </w:p>
-    <w:p>
-      <w:pPr>
-        <w:pStyle w:val="Normal"/>
-        <w:rPr/>
-      </w:pPr>
-      <w:r>
-        <w:rPr/>
-      </w:r>
-    </w:p>
-    <w:p>
-      <w:pPr>
-        <w:pStyle w:val="Normal"/>
-        <w:rPr/>
-      </w:pPr>
-      <w:r>
-        <w:rPr/>
-        <w:t>Based on prior work and literature, such courses would also ideally be followed up on by regular, direct HPDC-expert input over the next 1-2 years. However, where this is not possible given financial or time resource limits - such as field campaigns impose - we propose that a follow up hackathon type event might serve as a quicker alternative mechanism. Such an event is short and moves users beyond simple coursework examples to working on their specific daily science problem on an accessible HPDC resource. Further, the format allows for cross domain networking that can lead to future work and facilitation of work via relationships that would otherwise never have formed.</w:t>
-      </w:r>
-    </w:p>
-    <w:p>
-      <w:pPr>
-        <w:pStyle w:val="Normal"/>
-        <w:rPr/>
-      </w:pPr>
-      <w:r>
-        <w:rPr/>
-      </w:r>
-    </w:p>
-    <w:p>
-      <w:pPr>
-        <w:pStyle w:val="Normal"/>
-        <w:rPr/>
-      </w:pPr>
-      <w:r>
-        <w:rPr/>
-        <w:t xml:space="preserve">In our experience, the hackathon model is a valuable means of bridging the divide between science users (such as polar researchers) and HPDC resource operators, tool builders, managers, and funders.  </w:t>
-      </w:r>
-    </w:p>
-    <w:p>
-      <w:pPr>
-        <w:pStyle w:val="Normal"/>
-        <w:rPr/>
-      </w:pPr>
-      <w:r>
-        <w:rPr/>
-      </w:r>
-    </w:p>
-    <w:p>
-      <w:pPr>
-        <w:pStyle w:val="Normal"/>
-        <w:rPr/>
-      </w:pPr>
-      <w:r>
-        <w:rPr/>
-      </w:r>
-    </w:p>
-    <w:p>
-      <w:pPr>
-        <w:pStyle w:val="Normal"/>
-        <w:rPr/>
-      </w:pPr>
-      <w:r>
-        <w:rPr/>
-      </w:r>
-    </w:p>
-    <w:p>
-      <w:pPr>
-        <w:pStyle w:val="Normal"/>
-        <w:rPr/>
-      </w:pPr>
-      <w:r>
-        <w:rPr/>
-        <w:t>% use section* for acknowledgement</w:t>
-      </w:r>
-    </w:p>
-    <w:p>
-      <w:pPr>
-        <w:pStyle w:val="Normal"/>
-        <w:rPr/>
-      </w:pPr>
-      <w:r>
-        <w:rPr/>
-        <w:t>\section*{Acknowledgement}</w:t>
-      </w:r>
-    </w:p>
-    <w:p>
-      <w:pPr>
-        <w:pStyle w:val="Normal"/>
-        <w:rPr/>
-      </w:pPr>
-      <w:r>
-        <w:rPr/>
-        <w:t>This work is supported by NSF ICER 1542110 and associated collaborative</w:t>
-      </w:r>
-    </w:p>
-    <w:p>
-      <w:pPr>
-        <w:pStyle w:val="Normal"/>
-        <w:rPr/>
-      </w:pPr>
-      <w:r>
-        <w:rPr/>
-        <w:t>awards. The authors would like to thank the many participants of the Hackathon</w:t>
-      </w:r>
-    </w:p>
-    <w:p>
-      <w:pPr>
-        <w:pStyle w:val="Normal"/>
-        <w:rPr/>
-      </w:pPr>
-      <w:r>
-        <w:rPr/>
-        <w:t>and XSEDE'16 Organizing committee for their support.</w:t>
-      </w:r>
-    </w:p>
-    <w:p>
-      <w:pPr>
-        <w:pStyle w:val="Normal"/>
-        <w:rPr/>
-      </w:pPr>
-      <w:r>
-        <w:rPr/>
-      </w:r>
-    </w:p>
-    <w:p>
-      <w:pPr>
-        <w:pStyle w:val="Normal"/>
-        <w:rPr/>
-      </w:pPr>
-      <w:r>
-        <w:rPr/>
-      </w:r>
-    </w:p>
-    <w:p>
-      <w:pPr>
-        <w:pStyle w:val="Normal"/>
-        <w:rPr/>
-      </w:pPr>
-      <w:r>
-        <w:rPr/>
-        <w:t>% trigger a \newpage just before the given reference</w:t>
-      </w:r>
-    </w:p>
-    <w:p>
-      <w:pPr>
-        <w:pStyle w:val="Normal"/>
-        <w:rPr/>
-      </w:pPr>
-      <w:r>
-        <w:rPr/>
-        <w:t>% number - used to balance the columns on the last page</w:t>
-      </w:r>
-    </w:p>
-    <w:p>
-      <w:pPr>
-        <w:pStyle w:val="Normal"/>
-        <w:rPr/>
-      </w:pPr>
-      <w:r>
-        <w:rPr/>
-        <w:t>% adjust value as needed - may need to be readjusted if</w:t>
-      </w:r>
-    </w:p>
-    <w:p>
-      <w:pPr>
-        <w:pStyle w:val="Normal"/>
-        <w:rPr/>
-      </w:pPr>
-      <w:r>
-        <w:rPr/>
-        <w:t>% the document is modified later</w:t>
-      </w:r>
-    </w:p>
-    <w:p>
-      <w:pPr>
-        <w:pStyle w:val="Normal"/>
-        <w:rPr/>
-      </w:pPr>
-      <w:r>
-        <w:rPr/>
-        <w:t>\IEEEtriggeratref{13}</w:t>
-      </w:r>
-    </w:p>
-    <w:p>
-      <w:pPr>
-        <w:pStyle w:val="Normal"/>
-        <w:rPr/>
-      </w:pPr>
-      <w:r>
-        <w:rPr/>
-        <w:t>% The "triggered" command can be changed if desired:</w:t>
-      </w:r>
-    </w:p>
-    <w:p>
-      <w:pPr>
-        <w:pStyle w:val="Normal"/>
-        <w:rPr/>
-      </w:pPr>
-      <w:r>
-        <w:rPr/>
-        <w:t>%\IEEEtriggercmd{\enlargethispage{-5in}}</w:t>
-      </w:r>
-    </w:p>
-    <w:p>
-      <w:pPr>
-        <w:pStyle w:val="Normal"/>
-        <w:rPr/>
-      </w:pPr>
-      <w:r>
-        <w:rPr/>
-      </w:r>
-    </w:p>
-    <w:p>
-      <w:pPr>
-        <w:pStyle w:val="Normal"/>
-        <w:rPr/>
-      </w:pPr>
-      <w:r>
-        <w:rPr/>
-        <w:t>% references section</w:t>
-      </w:r>
-    </w:p>
-    <w:p>
-      <w:pPr>
-        <w:pStyle w:val="Normal"/>
-        <w:rPr/>
-      </w:pPr>
-      <w:r>
-        <w:rPr/>
-      </w:r>
-    </w:p>
-    <w:p>
-      <w:pPr>
-        <w:pStyle w:val="Normal"/>
-        <w:rPr/>
-      </w:pPr>
-      <w:r>
-        <w:rPr/>
-        <w:t>% can use a bibliography generated by BibTeX as a .bbl file</w:t>
-      </w:r>
-    </w:p>
-    <w:p>
-      <w:pPr>
-        <w:pStyle w:val="Normal"/>
-        <w:rPr/>
-      </w:pPr>
-      <w:r>
-        <w:rPr/>
-        <w:t>% BibTeX documentation can be easily obtained at:</w:t>
-      </w:r>
-    </w:p>
-    <w:p>
-      <w:pPr>
-        <w:pStyle w:val="Normal"/>
-        <w:rPr/>
-      </w:pPr>
-      <w:r>
-        <w:rPr/>
-        <w:t>% http://mirror.ctan.org/biblio/bibtex/contrib/doc/</w:t>
-      </w:r>
-    </w:p>
-    <w:p>
-      <w:pPr>
-        <w:pStyle w:val="Normal"/>
-        <w:rPr/>
-      </w:pPr>
-      <w:r>
-        <w:rPr/>
-        <w:t>% The IEEEtran BibTeX style support page is at:</w:t>
-      </w:r>
-    </w:p>
-    <w:p>
-      <w:pPr>
-        <w:pStyle w:val="Normal"/>
-        <w:rPr/>
-      </w:pPr>
-      <w:r>
-        <w:rPr/>
-        <w:t>% http://www.michaelshell.org/tex/ieeetran/bibtex/</w:t>
-      </w:r>
-    </w:p>
-    <w:p>
-      <w:pPr>
-        <w:pStyle w:val="Normal"/>
-        <w:rPr/>
-      </w:pPr>
-      <w:r>
-        <w:rPr/>
-        <w:t>\bibliographystyle{IEEEtran}</w:t>
-      </w:r>
-    </w:p>
-    <w:p>
-      <w:pPr>
-        <w:pStyle w:val="Normal"/>
-        <w:rPr/>
-      </w:pPr>
-      <w:r>
-        <w:rPr/>
-        <w:t>% argument is your BibTeX string definitions and bibliography database(s)</w:t>
-      </w:r>
-    </w:p>
-    <w:p>
-      <w:pPr>
-        <w:pStyle w:val="Normal"/>
-        <w:rPr/>
-      </w:pPr>
       <w:r>
         <w:rPr/>
         <w:t>\bibliography{./references.bib}</w:t>
@@ -3205,33 +3235,14 @@
       </w:r>
     </w:p>
   </w:comment>
-  <w:comment w:id="1" w:author="Jane " w:date="2017-03-16T09:44:17Z" w:initials="">
-    <w:p>
-      <w:r>
-        <w:rPr>
-          <w:rFonts w:eastAsia="ＭＳ 明朝" w:cstheme="minorBidi" w:eastAsiaTheme="minorEastAsia" w:cs="" w:ascii="Cambria" w:hAnsi="Cambria"/>
-          <w:b w:val="false"/>
-          <w:bCs w:val="false"/>
+  <w:comment w:id="1" w:author="Jane " w:date="2017-03-16T09:44:00Z" w:initials="">
+    <w:p>
+      <w:r>
+        <w:rPr>
+          <w:rFonts w:eastAsia="DejaVu Sans" w:cs="DejaVu Sans" w:ascii="Cambria" w:hAnsi="Cambria"/>
           <w:i/>
-          <w:iCs w:val="false"/>
-          <w:caps w:val="false"/>
-          <w:smallCaps w:val="false"/>
-          <w:strike w:val="false"/>
-          <w:dstrike w:val="false"/>
-          <w:outline w:val="false"/>
-          <w:shadow w:val="false"/>
-          <w:emboss w:val="false"/>
-          <w:imprint w:val="false"/>
-          <w:color w:val="auto"/>
-          <w:spacing w:val="0"/>
-          <w:w w:val="100"/>
-          <w:position w:val="0"/>
           <w:sz w:val="16"/>
-          <w:szCs w:val="24"/>
-          <w:u w:val="none"/>
-          <w:vertAlign w:val="baseline"/>
-          <w:em w:val="none"/>
-          <w:lang w:bidi="ar-SA" w:eastAsia="en-US" w:val="en-US"/>
+          <w:lang w:val="en-US" w:eastAsia="en-US" w:bidi="en-US"/>
         </w:rPr>
         <w:t>Reply to Petty , Alek A. (GSFC-6150)[UNIV OF MARYLAND] (15/03/2017, 15:39): "..."</w:t>
       </w:r>
@@ -3241,7 +3252,7 @@
         <w:rPr>
           <w:rFonts w:ascii="Liberation Serif" w:hAnsi="Liberation Serif" w:eastAsia="DejaVu Sans" w:cs="DejaVu Sans"/>
           <w:sz w:val="20"/>
-          <w:lang w:val="en-US" w:eastAsia="en-US" w:bidi="ar-SA"/>
+          <w:lang w:val="en-US" w:eastAsia="en-US" w:bidi="en-US"/>
         </w:rPr>
         <w:t>Removed “highly”</w:t>
       </w:r>
@@ -3258,33 +3269,14 @@
       </w:r>
     </w:p>
   </w:comment>
-  <w:comment w:id="3" w:author="Jane " w:date="2017-03-16T09:43:53Z" w:initials="">
-    <w:p>
-      <w:r>
-        <w:rPr>
-          <w:rFonts w:eastAsia="ＭＳ 明朝" w:cstheme="minorBidi" w:eastAsiaTheme="minorEastAsia" w:cs="" w:ascii="Cambria" w:hAnsi="Cambria"/>
-          <w:b w:val="false"/>
-          <w:bCs w:val="false"/>
+  <w:comment w:id="3" w:author="Jane " w:date="2017-03-16T09:43:00Z" w:initials="">
+    <w:p>
+      <w:r>
+        <w:rPr>
+          <w:rFonts w:eastAsia="DejaVu Sans" w:cs="DejaVu Sans" w:ascii="Cambria" w:hAnsi="Cambria"/>
           <w:i/>
-          <w:iCs w:val="false"/>
-          <w:caps w:val="false"/>
-          <w:smallCaps w:val="false"/>
-          <w:strike w:val="false"/>
-          <w:dstrike w:val="false"/>
-          <w:outline w:val="false"/>
-          <w:shadow w:val="false"/>
-          <w:emboss w:val="false"/>
-          <w:imprint w:val="false"/>
-          <w:color w:val="auto"/>
-          <w:spacing w:val="0"/>
-          <w:w w:val="100"/>
-          <w:position w:val="0"/>
           <w:sz w:val="16"/>
-          <w:szCs w:val="24"/>
-          <w:u w:val="none"/>
-          <w:vertAlign w:val="baseline"/>
-          <w:em w:val="none"/>
-          <w:lang w:bidi="ar-SA" w:eastAsia="en-US" w:val="en-US"/>
+          <w:lang w:val="en-US" w:eastAsia="en-US" w:bidi="en-US"/>
         </w:rPr>
         <w:t>Reply to Petty , Alek A. (GSFC-6150)[UNIV OF MARYLAND] (15/03/2017, 15:41): "..."</w:t>
       </w:r>
@@ -3294,7 +3286,7 @@
         <w:rPr>
           <w:rFonts w:ascii="Liberation Serif" w:hAnsi="Liberation Serif" w:eastAsia="DejaVu Sans" w:cs="DejaVu Sans"/>
           <w:sz w:val="20"/>
-          <w:lang w:val="en-US" w:eastAsia="en-US" w:bidi="ar-SA"/>
+          <w:lang w:val="en-US" w:eastAsia="en-US" w:bidi="en-US"/>
         </w:rPr>
         <w:t>Have tagged Heather and Allen</w:t>
       </w:r>
@@ -3308,7 +3300,18 @@
       </w:r>
     </w:p>
   </w:comment>
-  <w:comment w:id="4" w:author="Petty , Alek A. (GSFC-6150)[UNIV OF MARYLAND]" w:date="2017-03-15T15:43:00Z" w:initials="P,">
+  <w:comment w:id="4" w:author="apbarret" w:date="2017-03-16T14:53:00Z" w:initials="a">
+    <w:p>
+      <w:r>
+        <w:rPr>
+          <w:rFonts w:ascii="Liberation Serif" w:hAnsi="Liberation Serif" w:eastAsia="DejaVu Sans" w:cs="DejaVu Sans"/>
+          <w:lang w:val="en-US" w:eastAsia="en-US" w:bidi="en-US"/>
+        </w:rPr>
+        <w:t>I think it would be good to be explicit here: multiple formats and a range of spatial and temporal resolutions...</w:t>
+      </w:r>
+    </w:p>
+  </w:comment>
+  <w:comment w:id="5" w:author="Petty , Alek A. (GSFC-6150)[UNIV OF MARYLAND]" w:date="2017-03-15T15:43:00Z" w:initials="P,">
     <w:p>
       <w:r>
         <w:rPr>
@@ -3319,220 +3322,125 @@
       </w:r>
     </w:p>
   </w:comment>
-  <w:comment w:id="5" w:author="Jane " w:date="2017-03-16T09:36:43Z" w:initials="">
-    <w:p>
-      <w:r>
-        <w:rPr>
-          <w:rFonts w:asciiTheme="minorHAnsi" w:cstheme="minorBidi" w:eastAsiaTheme="minorEastAsia" w:hAnsiTheme="minorHAnsi" w:eastAsia="ＭＳ 明朝" w:ascii="Cambria" w:hAnsi="Cambria" w:cs=""/>
-          <w:b w:val="false"/>
-          <w:bCs w:val="false"/>
+  <w:comment w:id="6" w:author="apbarret" w:date="2017-03-16T15:01:00Z" w:initials="a">
+    <w:p>
+      <w:r>
+        <w:rPr>
+          <w:rFonts w:ascii="Liberation Serif" w:hAnsi="Liberation Serif" w:eastAsia="DejaVu Sans" w:cs="DejaVu Sans"/>
+          <w:lang w:val="en-US" w:eastAsia="en-US" w:bidi="en-US"/>
+        </w:rPr>
+        <w:t>You could solve this by adding a parenthetical (along with other disciplines).  Has there been a study that we can cite of which disciplines use HPDC?</w:t>
+      </w:r>
+    </w:p>
+  </w:comment>
+  <w:comment w:id="7" w:author="Jane " w:date="2017-03-16T09:36:00Z" w:initials="">
+    <w:p>
+      <w:r>
+        <w:rPr>
+          <w:rFonts w:ascii="Liberation Serif" w:hAnsi="Liberation Serif" w:eastAsia="DejaVu Sans" w:cs="DejaVu Sans"/>
           <w:i/>
-          <w:iCs w:val="false"/>
-          <w:caps w:val="false"/>
-          <w:smallCaps w:val="false"/>
-          <w:strike w:val="false"/>
-          <w:dstrike w:val="false"/>
-          <w:outline w:val="false"/>
-          <w:shadow w:val="false"/>
-          <w:emboss w:val="false"/>
-          <w:imprint w:val="false"/>
-          <w:color w:val="auto"/>
-          <w:spacing w:val="0"/>
-          <w:w w:val="100"/>
-          <w:position w:val="0"/>
           <w:sz w:val="16"/>
-          <w:szCs w:val="24"/>
-          <w:u w:val="none"/>
-          <w:vertAlign w:val="baseline"/>
-          <w:em w:val="none"/>
-          <w:lang w:bidi="ar-SA" w:val="en-US" w:eastAsia="en-US"/>
+          <w:lang w:val="en-US" w:eastAsia="en-US" w:bidi="en-US"/>
         </w:rPr>
         <w:t>Reply to Petty , Alek A. (GSFC-6150)[UNIV OF MARYLAND] (15/03/2017, 15:43): "…"</w:t>
       </w:r>
       <w:r>
         <w:rPr>
-          <w:rFonts w:asciiTheme="minorHAnsi" w:cstheme="minorBidi" w:eastAsiaTheme="minorEastAsia" w:hAnsiTheme="minorHAnsi" w:eastAsia="ＭＳ 明朝" w:ascii="Cambria" w:hAnsi="Cambria" w:cs=""/>
-          <w:b w:val="false"/>
-          <w:bCs w:val="false"/>
+          <w:rFonts w:ascii="Liberation Serif" w:hAnsi="Liberation Serif" w:eastAsia="DejaVu Sans" w:cs="DejaVu Sans"/>
+          <w:sz w:val="20"/>
+          <w:lang w:val="en-US" w:eastAsia="en-US" w:bidi="en-US"/>
+        </w:rPr>
+        <w:t>I’vw left as is - I don’t read it as an exclusion of other fields – just that we have examined polar primarily.Also, my impression of the field is that the polar domain is unique (albeit not entirely alone)  in the increase in available data it has seen in recent decades?  Domains long dominated by modeling have always been big users of HPDC, while many other domains haven’t seen a significant increase in particularly satelite data of relevance.  This plus the impact the polar regions have on the planetary systems, plus the inter-</w:t>
+      </w:r>
+    </w:p>
+    <w:p>
+      <w:r>
+        <w:rPr>
+          <w:rFonts w:ascii="Liberation Serif" w:hAnsi="Liberation Serif" w:eastAsia="DejaVu Sans" w:cs="DejaVu Sans"/>
+          <w:sz w:val="20"/>
+          <w:lang w:val="en-US" w:eastAsia="en-US" w:bidi="en-US"/>
+        </w:rPr>
+        <w:t>domain feedback loops are what make Polar particularly in need of HPDC?</w:t>
+      </w:r>
+    </w:p>
+  </w:comment>
+  <w:comment w:id="8" w:author="Petty , Alek A. (GSFC-6150)[UNIV OF MARYLAND]" w:date="2017-03-15T15:44:00Z" w:initials="P,">
+    <w:p>
+      <w:r>
+        <w:rPr>
+          <w:rFonts w:ascii="Liberation Serif" w:hAnsi="Liberation Serif" w:eastAsia="DejaVu Sans" w:cs="DejaVu Sans"/>
+          <w:lang w:val="en-US" w:eastAsia="en-US" w:bidi="en-US"/>
+        </w:rPr>
+        <w:t>what exactly do you mean by domain scientist?</w:t>
+      </w:r>
+    </w:p>
+  </w:comment>
+  <w:comment w:id="9" w:author="Jane " w:date="2017-03-16T09:45:00Z" w:initials="">
+    <w:p>
+      <w:r>
+        <w:rPr>
+          <w:rFonts w:eastAsia="DejaVu Sans" w:cs="DejaVu Sans" w:ascii="Cambria" w:hAnsi="Cambria"/>
           <w:i/>
-          <w:iCs w:val="false"/>
-          <w:caps w:val="false"/>
-          <w:smallCaps w:val="false"/>
-          <w:strike w:val="false"/>
-          <w:dstrike w:val="false"/>
-          <w:outline w:val="false"/>
-          <w:shadow w:val="false"/>
-          <w:emboss w:val="false"/>
-          <w:imprint w:val="false"/>
-          <w:color w:val="auto"/>
-          <w:spacing w:val="0"/>
-          <w:w w:val="100"/>
-          <w:position w:val="0"/>
           <w:sz w:val="16"/>
-          <w:szCs w:val="24"/>
-          <w:u w:val="none"/>
-          <w:vertAlign w:val="baseline"/>
-          <w:em w:val="none"/>
-          <w:lang w:bidi="ar-SA" w:val="en-US" w:eastAsia="en-US"/>
-        </w:rPr>
-      </w:r>
+          <w:lang w:val="en-US" w:eastAsia="en-US" w:bidi="en-US"/>
+        </w:rPr>
+        <w:t>Reply to Petty , Alek A. (GSFC-6150)[UNIV OF MARYLAND] (15/03/2017, 15:44): "..."</w:t>
+      </w:r>
+    </w:p>
+    <w:p>
       <w:r>
         <w:rPr>
           <w:rFonts w:ascii="Liberation Serif" w:hAnsi="Liberation Serif" w:eastAsia="DejaVu Sans" w:cs="DejaVu Sans"/>
           <w:sz w:val="20"/>
-          <w:lang w:bidi="ar-SA" w:val="en-US" w:eastAsia="en-US"/>
-        </w:rPr>
-        <w:t>I’vw left as is - I don’t read it as an exclusion of other fields – just that we have examined polar primarily.</w:t>
-      </w:r>
+          <w:lang w:val="en-US" w:eastAsia="en-US" w:bidi="en-US"/>
+        </w:rPr>
+        <w:t xml:space="preserve">Changed to: We propose here an alternative-HPDC education approach tailored to equipping domain expert scientists who are traditionally not users of HPDC.  </w:t>
+      </w:r>
+    </w:p>
+    <w:p>
+      <w:r>
+        <w:rPr>
+          <w:rFonts w:ascii="Liberation Serif" w:hAnsi="Liberation Serif" w:eastAsia="DejaVu Sans" w:cs="DejaVu Sans"/>
+          <w:lang w:val="en-US" w:eastAsia="en-US" w:bidi="en-US"/>
+        </w:rPr>
+      </w:r>
+    </w:p>
+  </w:comment>
+  <w:comment w:id="10" w:author="Petty , Alek A. (GSFC-6150)[UNIV OF MARYLAND]" w:date="2017-03-15T15:43:00Z" w:initials="P,">
+    <w:p>
+      <w:r>
+        <w:rPr>
+          <w:rFonts w:ascii="Liberation Serif" w:hAnsi="Liberation Serif" w:eastAsia="DejaVu Sans" w:cs="DejaVu Sans"/>
+          <w:lang w:val="en-US" w:eastAsia="en-US" w:bidi="en-US"/>
+        </w:rPr>
+        <w:t>hmm, this seems a bit of a stretch..</w:t>
+      </w:r>
+    </w:p>
+  </w:comment>
+  <w:comment w:id="11" w:author="Jane " w:date="2017-03-16T10:03:00Z" w:initials="">
+    <w:p>
+      <w:r>
+        <w:rPr>
+          <w:rFonts w:eastAsia="DejaVu Sans" w:cs="DejaVu Sans" w:ascii="Cambria" w:hAnsi="Cambria"/>
+          <w:i/>
+          <w:sz w:val="16"/>
+          <w:lang w:val="en-US" w:eastAsia="en-US" w:bidi="en-US"/>
+        </w:rPr>
+        <w:t>Reply to Petty , Alek A. (GSFC-6150)[UNIV OF MARYLAND] (15/03/2017, 15:43): "hmm, this seems a bit of a stretch.."</w:t>
+      </w:r>
+    </w:p>
+    <w:p>
       <w:r>
         <w:rPr>
           <w:rFonts w:ascii="Liberation Serif" w:hAnsi="Liberation Serif" w:eastAsia="DejaVu Sans" w:cs="DejaVu Sans"/>
           <w:sz w:val="20"/>
-          <w:lang w:bidi="ar-SA" w:val="en-US" w:eastAsia="en-US"/>
-        </w:rPr>
-      </w:r>
-      <w:r>
-        <w:rPr>
-          <w:rFonts w:ascii="Liberation Serif" w:hAnsi="Liberation Serif" w:eastAsia="DejaVu Sans" w:cs="DejaVu Sans"/>
-          <w:sz w:val="20"/>
-          <w:lang w:bidi="ar-SA" w:val="en-US" w:eastAsia="en-US"/>
-        </w:rPr>
-      </w:r>
-      <w:r>
-        <w:rPr>
-          <w:rFonts w:ascii="Liberation Serif" w:hAnsi="Liberation Serif" w:eastAsia="DejaVu Sans" w:cs="DejaVu Sans"/>
-          <w:sz w:val="20"/>
-          <w:lang w:bidi="ar-SA" w:val="en-US" w:eastAsia="en-US"/>
-        </w:rPr>
-        <w:t>Also, my impression of the field is that the polar domain is unique (albeit not entirely alone)  in the increase in available data it has seen in recent decades?  Domains long dominated by modeling have always been big users of HPDC, while many other domains haven’t seen a significant increase in particularly satelite data of relevance.  This plus the impact the polar regions have on the planetary systems, plus the inter-</w:t>
-      </w:r>
-    </w:p>
-    <w:p>
-      <w:r>
-        <w:rPr>
-          <w:rFonts w:ascii="Liberation Serif" w:hAnsi="Liberation Serif" w:eastAsia="DejaVu Sans" w:cs="DejaVu Sans"/>
-          <w:sz w:val="20"/>
-          <w:lang w:bidi="ar-SA" w:val="en-US" w:eastAsia="en-US"/>
-        </w:rPr>
-        <w:t>domain feedback loops are what make Polar particularly in need of HPDC?</w:t>
+          <w:lang w:val="en-US" w:eastAsia="en-US" w:bidi="en-US"/>
+        </w:rPr>
+        <w:t>See github issue #4</w:t>
       </w:r>
     </w:p>
   </w:comment>
-  <w:comment w:id="6" w:author="Petty , Alek A. (GSFC-6150)[UNIV OF MARYLAND]" w:date="2017-03-15T15:44:00Z" w:initials="P,">
-    <w:p>
-      <w:r>
-        <w:rPr>
-          <w:rFonts w:ascii="Liberation Serif" w:hAnsi="Liberation Serif" w:eastAsia="DejaVu Sans" w:cs="DejaVu Sans"/>
-          <w:lang w:val="en-US" w:eastAsia="en-US" w:bidi="en-US"/>
-        </w:rPr>
-        <w:t>what exactly do you mean by domain scientist?</w:t>
-      </w:r>
-    </w:p>
-  </w:comment>
-  <w:comment w:id="7" w:author="Jane " w:date="2017-03-16T09:45:02Z" w:initials="">
-    <w:p>
-      <w:r>
-        <w:rPr>
-          <w:rFonts w:eastAsia="ＭＳ 明朝" w:cstheme="minorBidi" w:eastAsiaTheme="minorEastAsia" w:cs="" w:ascii="Cambria" w:hAnsi="Cambria"/>
-          <w:b w:val="false"/>
-          <w:bCs w:val="false"/>
-          <w:i/>
-          <w:iCs w:val="false"/>
-          <w:caps w:val="false"/>
-          <w:smallCaps w:val="false"/>
-          <w:strike w:val="false"/>
-          <w:dstrike w:val="false"/>
-          <w:outline w:val="false"/>
-          <w:shadow w:val="false"/>
-          <w:emboss w:val="false"/>
-          <w:imprint w:val="false"/>
-          <w:color w:val="auto"/>
-          <w:spacing w:val="0"/>
-          <w:w w:val="100"/>
-          <w:position w:val="0"/>
-          <w:sz w:val="16"/>
-          <w:szCs w:val="24"/>
-          <w:u w:val="none"/>
-          <w:vertAlign w:val="baseline"/>
-          <w:em w:val="none"/>
-          <w:lang w:bidi="ar-SA" w:eastAsia="en-US" w:val="en-US"/>
-        </w:rPr>
-        <w:t>Reply to Petty , Alek A. (GSFC-6150)[UNIV OF MARYLAND] (15/03/2017, 15:44): "..."</w:t>
-      </w:r>
-    </w:p>
-    <w:p>
-      <w:r>
-        <w:rPr>
-          <w:rFonts w:ascii="Liberation Serif" w:hAnsi="Liberation Serif" w:eastAsia="DejaVu Sans" w:cs="DejaVu Sans"/>
-          <w:sz w:val="20"/>
-          <w:lang w:val="en-US" w:eastAsia="en-US" w:bidi="ar-SA"/>
-        </w:rPr>
-        <w:t xml:space="preserve">Changed to: We propose here an alternative-HPDC education approach tailored to equipping domain expert scientists who are traditionally not users of HPDC.  </w:t>
-      </w:r>
-    </w:p>
-    <w:p>
-      <w:r>
-        <w:rPr>
-          <w:rFonts w:ascii="Liberation Serif" w:hAnsi="Liberation Serif" w:eastAsia="DejaVu Sans" w:cs="DejaVu Sans"/>
-          <w:lang w:val="en-US" w:eastAsia="en-US" w:bidi="en-US"/>
-        </w:rPr>
-      </w:r>
-    </w:p>
-  </w:comment>
-  <w:comment w:id="8" w:author="Petty , Alek A. (GSFC-6150)[UNIV OF MARYLAND]" w:date="2017-03-15T15:43:00Z" w:initials="P,">
-    <w:p>
-      <w:r>
-        <w:rPr>
-          <w:rFonts w:ascii="Liberation Serif" w:hAnsi="Liberation Serif" w:eastAsia="DejaVu Sans" w:cs="DejaVu Sans"/>
-          <w:lang w:val="en-US" w:eastAsia="en-US" w:bidi="en-US"/>
-        </w:rPr>
-        <w:t>hmm, this seems a bit of a stretch..</w:t>
-      </w:r>
-    </w:p>
-  </w:comment>
-  <w:comment w:id="9" w:author="Jane " w:date="2017-03-16T10:03:12Z" w:initials="">
-    <w:p>
-      <w:r>
-        <w:rPr>
-          <w:rFonts w:eastAsia="ＭＳ 明朝" w:cstheme="minorBidi" w:eastAsiaTheme="minorEastAsia" w:cs="" w:ascii="Cambria" w:hAnsi="Cambria"/>
-          <w:b w:val="false"/>
-          <w:bCs w:val="false"/>
-          <w:i/>
-          <w:iCs w:val="false"/>
-          <w:caps w:val="false"/>
-          <w:smallCaps w:val="false"/>
-          <w:strike w:val="false"/>
-          <w:dstrike w:val="false"/>
-          <w:outline w:val="false"/>
-          <w:shadow w:val="false"/>
-          <w:emboss w:val="false"/>
-          <w:imprint w:val="false"/>
-          <w:color w:val="auto"/>
-          <w:spacing w:val="0"/>
-          <w:w w:val="100"/>
-          <w:position w:val="0"/>
-          <w:sz w:val="16"/>
-          <w:szCs w:val="24"/>
-          <w:u w:val="none"/>
-          <w:vertAlign w:val="baseline"/>
-          <w:em w:val="none"/>
-          <w:lang w:bidi="ar-SA" w:eastAsia="en-US" w:val="en-US"/>
-        </w:rPr>
-        <w:t>Reply to Petty , Alek A. (GSFC-6150)[UNIV OF MARYLAND] (15/03/2017, 15:43): "hmm, this seems a bit of a stretch.."</w:t>
-      </w:r>
-    </w:p>
-    <w:p>
-      <w:r>
-        <w:rPr>
-          <w:rFonts w:ascii="Liberation Serif" w:hAnsi="Liberation Serif" w:eastAsia="DejaVu Sans" w:cs="DejaVu Sans"/>
-          <w:sz w:val="20"/>
-          <w:lang w:val="en-US" w:eastAsia="en-US" w:bidi="ar-SA"/>
-        </w:rPr>
-        <w:t>See github issue #4</w:t>
-      </w:r>
-    </w:p>
-  </w:comment>
-  <w:comment w:id="10" w:author="Petty , Alek A. (GSFC-6150)[UNIV OF MARYLAND]" w:date="2017-03-15T15:45:00Z" w:initials="P,">
+  <w:comment w:id="12" w:author="Petty , Alek A. (GSFC-6150)[UNIV OF MARYLAND]" w:date="2017-03-15T15:45:00Z" w:initials="P,">
     <w:p>
       <w:r>
         <w:rPr>
@@ -3540,74 +3448,6 @@
           <w:lang w:val="en-US" w:eastAsia="en-US" w:bidi="en-US"/>
         </w:rPr>
         <w:t>so maybe you could just use "lite-HPDC education". Agree this is the key point.</w:t>
-      </w:r>
-    </w:p>
-  </w:comment>
-  <w:comment w:id="11" w:author="Petty , Alek A. (GSFC-6150)[UNIV OF MARYLAND]" w:date="2017-03-15T15:46:00Z" w:initials="P,">
-    <w:p>
-      <w:r>
-        <w:rPr>
-          <w:rFonts w:ascii="Liberation Serif" w:hAnsi="Liberation Serif" w:eastAsia="DejaVu Sans" w:cs="DejaVu Sans"/>
-          <w:lang w:val="en-US" w:eastAsia="en-US" w:bidi="en-US"/>
-        </w:rPr>
-        <w:t>is mid-career same as established? Bit confused what you're saying here.</w:t>
-      </w:r>
-    </w:p>
-  </w:comment>
-  <w:comment w:id="12" w:author="Jane " w:date="2017-03-16T10:05:37Z" w:initials="">
-    <w:p>
-      <w:r>
-        <w:rPr>
-          <w:rFonts w:eastAsia="ＭＳ 明朝" w:cstheme="minorBidi" w:eastAsiaTheme="minorEastAsia" w:cs="" w:ascii="Cambria" w:hAnsi="Cambria"/>
-          <w:b w:val="false"/>
-          <w:bCs w:val="false"/>
-          <w:i/>
-          <w:iCs w:val="false"/>
-          <w:caps w:val="false"/>
-          <w:smallCaps w:val="false"/>
-          <w:strike w:val="false"/>
-          <w:dstrike w:val="false"/>
-          <w:outline w:val="false"/>
-          <w:shadow w:val="false"/>
-          <w:emboss w:val="false"/>
-          <w:imprint w:val="false"/>
-          <w:color w:val="auto"/>
-          <w:spacing w:val="0"/>
-          <w:w w:val="100"/>
-          <w:position w:val="0"/>
-          <w:sz w:val="16"/>
-          <w:szCs w:val="24"/>
-          <w:u w:val="none"/>
-          <w:vertAlign w:val="baseline"/>
-          <w:em w:val="none"/>
-          <w:lang w:bidi="ar-SA" w:eastAsia="en-US" w:val="en-US"/>
-        </w:rPr>
-        <w:t>Reply to Petty , Alek A. (GSFC-6150)[UNIV OF MARYLAND] (15/03/2017, 15:46): "..."</w:t>
-      </w:r>
-    </w:p>
-    <w:p>
-      <w:r>
-        <w:rPr>
-          <w:rFonts w:ascii="Liberation Serif" w:hAnsi="Liberation Serif" w:eastAsia="DejaVu Sans" w:cs="DejaVu Sans"/>
-          <w:sz w:val="20"/>
-          <w:lang w:val="en-US" w:eastAsia="en-US" w:bidi="ar-SA"/>
-        </w:rPr>
-        <w:t>Changed to :</w:t>
-      </w:r>
-      <w:r>
-        <w:rPr>
-          <w:rFonts w:ascii="Liberation Serif" w:hAnsi="Liberation Serif" w:eastAsia="DejaVu Sans" w:cs="DejaVu Sans"/>
-          <w:sz w:val="20"/>
-          <w:lang w:val="en-US" w:eastAsia="en-US" w:bidi="ar-SA"/>
-        </w:rPr>
-      </w:r>
-      <w:r>
-        <w:rPr>
-          <w:rFonts w:ascii="Liberation Serif" w:hAnsi="Liberation Serif" w:eastAsia="DejaVu Sans" w:cs="DejaVu Sans"/>
-          <w:sz w:val="20"/>
-          <w:lang w:val="en-US" w:eastAsia="en-US" w:bidi="ar-SA"/>
-        </w:rPr>
-        <w:t>We need to target both graduate students and established researchers given that HPDC resources and the reasons for their need are a recent development in many domains.</w:t>
       </w:r>
     </w:p>
   </w:comment>
@@ -3618,37 +3458,52 @@
           <w:rFonts w:ascii="Liberation Serif" w:hAnsi="Liberation Serif" w:eastAsia="DejaVu Sans" w:cs="DejaVu Sans"/>
           <w:lang w:val="en-US" w:eastAsia="en-US" w:bidi="en-US"/>
         </w:rPr>
+        <w:t>is mid-career same as established? Bit confused what you're saying here.</w:t>
+      </w:r>
+    </w:p>
+  </w:comment>
+  <w:comment w:id="14" w:author="Jane " w:date="2017-03-16T10:05:00Z" w:initials="">
+    <w:p>
+      <w:r>
+        <w:rPr>
+          <w:rFonts w:eastAsia="DejaVu Sans" w:cs="DejaVu Sans" w:ascii="Cambria" w:hAnsi="Cambria"/>
+          <w:i/>
+          <w:sz w:val="16"/>
+          <w:lang w:val="en-US" w:eastAsia="en-US" w:bidi="en-US"/>
+        </w:rPr>
+        <w:t>Reply to Petty , Alek A. (GSFC-6150)[UNIV OF MARYLAND] (15/03/2017, 15:46): "..."</w:t>
+      </w:r>
+    </w:p>
+    <w:p>
+      <w:r>
+        <w:rPr>
+          <w:rFonts w:ascii="Liberation Serif" w:hAnsi="Liberation Serif" w:eastAsia="DejaVu Sans" w:cs="DejaVu Sans"/>
+          <w:sz w:val="20"/>
+          <w:lang w:val="en-US" w:eastAsia="en-US" w:bidi="en-US"/>
+        </w:rPr>
+        <w:t>Changed to :We need to target both graduate students and established researchers given that HPDC resources and the reasons for their need are a recent development in many domains.</w:t>
+      </w:r>
+    </w:p>
+  </w:comment>
+  <w:comment w:id="15" w:author="Petty , Alek A. (GSFC-6150)[UNIV OF MARYLAND]" w:date="2017-03-15T15:46:00Z" w:initials="P,">
+    <w:p>
+      <w:r>
+        <w:rPr>
+          <w:rFonts w:ascii="Liberation Serif" w:hAnsi="Liberation Serif" w:eastAsia="DejaVu Sans" w:cs="DejaVu Sans"/>
+          <w:lang w:val="en-US" w:eastAsia="en-US" w:bidi="en-US"/>
+        </w:rPr>
         <w:t>directly needed by potential HDC users"</w:t>
       </w:r>
     </w:p>
   </w:comment>
-  <w:comment w:id="14" w:author="Jane " w:date="2017-03-16T10:10:49Z" w:initials="">
-    <w:p>
-      <w:r>
-        <w:rPr>
-          <w:rFonts w:eastAsia="ＭＳ 明朝" w:cstheme="minorBidi" w:eastAsiaTheme="minorEastAsia" w:cs="" w:ascii="Cambria" w:hAnsi="Cambria"/>
-          <w:b w:val="false"/>
-          <w:bCs w:val="false"/>
+  <w:comment w:id="16" w:author="Jane " w:date="2017-03-16T10:10:00Z" w:initials="">
+    <w:p>
+      <w:r>
+        <w:rPr>
+          <w:rFonts w:eastAsia="DejaVu Sans" w:cs="DejaVu Sans" w:ascii="Cambria" w:hAnsi="Cambria"/>
           <w:i/>
-          <w:iCs w:val="false"/>
-          <w:caps w:val="false"/>
-          <w:smallCaps w:val="false"/>
-          <w:strike w:val="false"/>
-          <w:dstrike w:val="false"/>
-          <w:outline w:val="false"/>
-          <w:shadow w:val="false"/>
-          <w:emboss w:val="false"/>
-          <w:imprint w:val="false"/>
-          <w:color w:val="auto"/>
-          <w:spacing w:val="0"/>
-          <w:w w:val="100"/>
-          <w:position w:val="0"/>
           <w:sz w:val="16"/>
-          <w:szCs w:val="24"/>
-          <w:u w:val="none"/>
-          <w:vertAlign w:val="baseline"/>
-          <w:em w:val="none"/>
-          <w:lang w:bidi="ar-SA" w:eastAsia="en-US" w:val="en-US"/>
+          <w:lang w:val="en-US" w:eastAsia="en-US" w:bidi="en-US"/>
         </w:rPr>
         <w:t>Reply to Petty , Alek A. (GSFC-6150)[UNIV OF MARYLAND] (15/03/2017, 15:46): "..."</w:t>
       </w:r>
@@ -3658,7 +3513,7 @@
         <w:rPr>
           <w:rFonts w:ascii="Liberation Serif" w:hAnsi="Liberation Serif" w:eastAsia="DejaVu Sans" w:cs="DejaVu Sans"/>
           <w:sz w:val="20"/>
-          <w:lang w:val="en-US" w:eastAsia="en-US" w:bidi="ar-SA"/>
+          <w:lang w:val="en-US" w:eastAsia="en-US" w:bidi="en-US"/>
         </w:rPr>
         <w:t>Disagree – think the broader meaning and understanding of “need-to-know” is more effective than spelling it out specifically?</w:t>
       </w:r>
@@ -3672,7 +3527,7 @@
       </w:r>
     </w:p>
   </w:comment>
-  <w:comment w:id="15" w:author="Petty , Alek A. (GSFC-6150)[UNIV OF MARYLAND]" w:date="2017-03-15T15:48:00Z" w:initials="P,">
+  <w:comment w:id="17" w:author="Petty , Alek A. (GSFC-6150)[UNIV OF MARYLAND]" w:date="2017-03-15T15:48:00Z" w:initials="P,">
     <w:p>
       <w:r>
         <w:rPr>
@@ -3683,33 +3538,14 @@
       </w:r>
     </w:p>
   </w:comment>
-  <w:comment w:id="16" w:author="Jane " w:date="2017-03-16T10:13:31Z" w:initials="">
-    <w:p>
-      <w:r>
-        <w:rPr>
-          <w:rFonts w:eastAsia="ＭＳ 明朝" w:cstheme="minorBidi" w:eastAsiaTheme="minorEastAsia" w:cs="" w:ascii="Cambria" w:hAnsi="Cambria"/>
-          <w:b w:val="false"/>
-          <w:bCs w:val="false"/>
+  <w:comment w:id="18" w:author="Jane " w:date="2017-03-16T10:13:00Z" w:initials="">
+    <w:p>
+      <w:r>
+        <w:rPr>
+          <w:rFonts w:eastAsia="DejaVu Sans" w:cs="DejaVu Sans" w:ascii="Cambria" w:hAnsi="Cambria"/>
           <w:i/>
-          <w:iCs w:val="false"/>
-          <w:caps w:val="false"/>
-          <w:smallCaps w:val="false"/>
-          <w:strike w:val="false"/>
-          <w:dstrike w:val="false"/>
-          <w:outline w:val="false"/>
-          <w:shadow w:val="false"/>
-          <w:emboss w:val="false"/>
-          <w:imprint w:val="false"/>
-          <w:color w:val="auto"/>
-          <w:spacing w:val="0"/>
-          <w:w w:val="100"/>
-          <w:position w:val="0"/>
           <w:sz w:val="16"/>
-          <w:szCs w:val="24"/>
-          <w:u w:val="none"/>
-          <w:vertAlign w:val="baseline"/>
-          <w:em w:val="none"/>
-          <w:lang w:bidi="ar-SA" w:eastAsia="en-US" w:val="en-US"/>
+          <w:lang w:val="en-US" w:eastAsia="en-US" w:bidi="en-US"/>
         </w:rPr>
         <w:t>Reply to Petty , Alek A. (GSFC-6150)[UNIV OF MARYLAND] (15/03/2017, 15:48): "Hmm, I'm not hugely convinced people will do this when they're away! Would soften this in my view and just say can do this anywhere potentially."</w:t>
       </w:r>
@@ -3719,13 +3555,13 @@
         <w:rPr>
           <w:rFonts w:ascii="Liberation Serif" w:hAnsi="Liberation Serif" w:eastAsia="DejaVu Sans" w:cs="DejaVu Sans"/>
           <w:sz w:val="20"/>
-          <w:lang w:val="en-US" w:eastAsia="en-US" w:bidi="ar-SA"/>
+          <w:lang w:val="en-US" w:eastAsia="en-US" w:bidi="en-US"/>
         </w:rPr>
         <w:t>Tagged Allen and heather</w:t>
       </w:r>
     </w:p>
   </w:comment>
-  <w:comment w:id="17" w:author="Petty , Alek A. (GSFC-6150)[UNIV OF MARYLAND]" w:date="2017-03-15T15:49:00Z" w:initials="P,">
+  <w:comment w:id="19" w:author="Petty , Alek A. (GSFC-6150)[UNIV OF MARYLAND]" w:date="2017-03-15T15:49:00Z" w:initials="P,">
     <w:p>
       <w:r>
         <w:rPr>
@@ -3736,33 +3572,14 @@
       </w:r>
     </w:p>
   </w:comment>
-  <w:comment w:id="18" w:author="Jane " w:date="2017-03-16T10:16:45Z" w:initials="">
-    <w:p>
-      <w:r>
-        <w:rPr>
-          <w:rFonts w:eastAsia="ＭＳ 明朝" w:cstheme="minorBidi" w:eastAsiaTheme="minorEastAsia" w:cs="" w:ascii="Cambria" w:hAnsi="Cambria"/>
-          <w:b w:val="false"/>
-          <w:bCs w:val="false"/>
+  <w:comment w:id="20" w:author="Jane " w:date="2017-03-16T10:16:00Z" w:initials="">
+    <w:p>
+      <w:r>
+        <w:rPr>
+          <w:rFonts w:eastAsia="DejaVu Sans" w:cs="DejaVu Sans" w:ascii="Cambria" w:hAnsi="Cambria"/>
           <w:i/>
-          <w:iCs w:val="false"/>
-          <w:caps w:val="false"/>
-          <w:smallCaps w:val="false"/>
-          <w:strike w:val="false"/>
-          <w:dstrike w:val="false"/>
-          <w:outline w:val="false"/>
-          <w:shadow w:val="false"/>
-          <w:emboss w:val="false"/>
-          <w:imprint w:val="false"/>
-          <w:color w:val="auto"/>
-          <w:spacing w:val="0"/>
-          <w:w w:val="100"/>
-          <w:position w:val="0"/>
           <w:sz w:val="16"/>
-          <w:szCs w:val="24"/>
-          <w:u w:val="none"/>
-          <w:vertAlign w:val="baseline"/>
-          <w:em w:val="none"/>
-          <w:lang w:bidi="ar-SA" w:eastAsia="en-US" w:val="en-US"/>
+          <w:lang w:val="en-US" w:eastAsia="en-US" w:bidi="en-US"/>
         </w:rPr>
         <w:t>Reply to Petty , Alek A. (GSFC-6150)[UNIV OF MARYLAND] (15/03/2017, 15:49): "..."</w:t>
       </w:r>
@@ -3772,13 +3589,13 @@
         <w:rPr>
           <w:rFonts w:ascii="Liberation Serif" w:hAnsi="Liberation Serif" w:eastAsia="DejaVu Sans" w:cs="DejaVu Sans"/>
           <w:sz w:val="20"/>
-          <w:lang w:val="en-US" w:eastAsia="en-US" w:bidi="ar-SA"/>
+          <w:lang w:val="en-US" w:eastAsia="en-US" w:bidi="en-US"/>
         </w:rPr>
         <w:t>Changed to: the described gap's</w:t>
       </w:r>
     </w:p>
   </w:comment>
-  <w:comment w:id="19" w:author="Petty , Alek A. (GSFC-6150)[UNIV OF MARYLAND]" w:date="2017-03-15T15:50:00Z" w:initials="P,">
+  <w:comment w:id="21" w:author="Petty , Alek A. (GSFC-6150)[UNIV OF MARYLAND]" w:date="2017-03-15T15:50:00Z" w:initials="P,">
     <w:p>
       <w:r>
         <w:rPr>
@@ -3789,33 +3606,14 @@
       </w:r>
     </w:p>
   </w:comment>
-  <w:comment w:id="20" w:author="Jane " w:date="2017-03-16T10:03:56Z" w:initials="">
-    <w:p>
-      <w:r>
-        <w:rPr>
-          <w:rFonts w:eastAsia="ＭＳ 明朝" w:cstheme="minorBidi" w:eastAsiaTheme="minorEastAsia" w:cs="" w:ascii="Cambria" w:hAnsi="Cambria"/>
-          <w:b w:val="false"/>
-          <w:bCs w:val="false"/>
+  <w:comment w:id="22" w:author="Jane " w:date="2017-03-16T10:03:00Z" w:initials="">
+    <w:p>
+      <w:r>
+        <w:rPr>
+          <w:rFonts w:eastAsia="DejaVu Sans" w:cs="DejaVu Sans" w:ascii="Cambria" w:hAnsi="Cambria"/>
           <w:i/>
-          <w:iCs w:val="false"/>
-          <w:caps w:val="false"/>
-          <w:smallCaps w:val="false"/>
-          <w:strike w:val="false"/>
-          <w:dstrike w:val="false"/>
-          <w:outline w:val="false"/>
-          <w:shadow w:val="false"/>
-          <w:emboss w:val="false"/>
-          <w:imprint w:val="false"/>
-          <w:color w:val="auto"/>
-          <w:spacing w:val="0"/>
-          <w:w w:val="100"/>
-          <w:position w:val="0"/>
           <w:sz w:val="16"/>
-          <w:szCs w:val="24"/>
-          <w:u w:val="none"/>
-          <w:vertAlign w:val="baseline"/>
-          <w:em w:val="none"/>
-          <w:lang w:bidi="ar-SA" w:eastAsia="en-US" w:val="en-US"/>
+          <w:lang w:val="en-US" w:eastAsia="en-US" w:bidi="en-US"/>
         </w:rPr>
         <w:t>Reply to Petty , Alek A. (GSFC-6150)[UNIV OF MARYLAND] (15/03/2017, 15:50): "..."</w:t>
       </w:r>
@@ -3825,122 +3623,43 @@
         <w:rPr>
           <w:rFonts w:ascii="Liberation Serif" w:hAnsi="Liberation Serif" w:eastAsia="DejaVu Sans" w:cs="DejaVu Sans"/>
           <w:sz w:val="20"/>
-          <w:lang w:val="en-US" w:eastAsia="en-US" w:bidi="ar-SA"/>
+          <w:lang w:val="en-US" w:eastAsia="en-US" w:bidi="en-US"/>
         </w:rPr>
         <w:t>Asked for clarification</w:t>
       </w:r>
+    </w:p>
+  </w:comment>
+  <w:comment w:id="23" w:author="Petty , Alek A. (GSFC-6150)[UNIV OF MARYLAND]" w:date="2017-03-15T15:53:00Z" w:initials="P,">
+    <w:p>
+      <w:r>
+        <w:rPr>
+          <w:rFonts w:ascii="Liberation Serif" w:hAnsi="Liberation Serif" w:eastAsia="DejaVu Sans" w:cs="DejaVu Sans"/>
+          <w:lang w:val="en-US" w:eastAsia="en-US" w:bidi="en-US"/>
+        </w:rPr>
+        <w:t>I think this misses that not all polar scientists (by a long way) spend all their time on fieldwork. Many younger postdocs are more computationally focussed I would guess.</w:t>
+      </w:r>
+    </w:p>
+  </w:comment>
+  <w:comment w:id="24" w:author="Jane " w:date="2017-03-16T10:23:00Z" w:initials="">
+    <w:p>
+      <w:r>
+        <w:rPr>
+          <w:rFonts w:eastAsia="DejaVu Sans" w:cs="DejaVu Sans" w:ascii="Cambria" w:hAnsi="Cambria"/>
+          <w:i/>
+          <w:sz w:val="16"/>
+          <w:lang w:val="en-US" w:eastAsia="en-US" w:bidi="en-US"/>
+        </w:rPr>
+        <w:t>Reply to Petty , Alek A. (GSFC-6150)[UNIV OF MARYLAND] (15/03/2017, 15:53): "..."</w:t>
+      </w:r>
+    </w:p>
+    <w:p>
       <w:r>
         <w:rPr>
           <w:rFonts w:ascii="Liberation Serif" w:hAnsi="Liberation Serif" w:eastAsia="DejaVu Sans" w:cs="DejaVu Sans"/>
           <w:sz w:val="20"/>
-          <w:lang w:val="en-US" w:eastAsia="en-US" w:bidi="ar-SA"/>
-        </w:rPr>
-      </w:r>
-    </w:p>
-  </w:comment>
-  <w:comment w:id="21" w:author="Petty , Alek A. (GSFC-6150)[UNIV OF MARYLAND]" w:date="2017-03-15T15:53:00Z" w:initials="P,">
-    <w:p>
-      <w:r>
-        <w:rPr>
-          <w:rFonts w:ascii="Liberation Serif" w:hAnsi="Liberation Serif" w:eastAsia="DejaVu Sans" w:cs="DejaVu Sans"/>
-          <w:lang w:val="en-US" w:eastAsia="en-US" w:bidi="en-US"/>
-        </w:rPr>
-        <w:t>I think this misses that not all polar scientists (by a long way) spend all their time on fieldwork. Many younger postdocs are more computationally focussed I would guess.</w:t>
-      </w:r>
-    </w:p>
-  </w:comment>
-  <w:comment w:id="22" w:author="Jane " w:date="2017-03-16T10:23:44Z" w:initials="">
-    <w:p>
-      <w:r>
-        <w:rPr>
-          <w:rFonts w:eastAsia="ＭＳ 明朝" w:cstheme="minorBidi" w:eastAsiaTheme="minorEastAsia" w:cs="" w:ascii="Cambria" w:hAnsi="Cambria"/>
-          <w:b w:val="false"/>
-          <w:bCs w:val="false"/>
-          <w:i/>
-          <w:iCs w:val="false"/>
-          <w:caps w:val="false"/>
-          <w:smallCaps w:val="false"/>
-          <w:strike w:val="false"/>
-          <w:dstrike w:val="false"/>
-          <w:outline w:val="false"/>
-          <w:shadow w:val="false"/>
-          <w:emboss w:val="false"/>
-          <w:imprint w:val="false"/>
-          <w:color w:val="auto"/>
-          <w:spacing w:val="0"/>
-          <w:w w:val="100"/>
-          <w:position w:val="0"/>
-          <w:sz w:val="16"/>
-          <w:szCs w:val="24"/>
-          <w:u w:val="none"/>
-          <w:vertAlign w:val="baseline"/>
-          <w:em w:val="none"/>
-          <w:lang w:bidi="ar-SA" w:eastAsia="en-US" w:val="en-US"/>
-        </w:rPr>
-        <w:t>Reply to Petty , Alek A. (GSFC-6150)[UNIV OF MARYLAND] (15/03/2017, 15:53): "..."</w:t>
-      </w:r>
-    </w:p>
-    <w:p>
-      <w:r>
-        <w:rPr>
-          <w:rFonts w:ascii="Liberation Serif" w:hAnsi="Liberation Serif" w:eastAsia="DejaVu Sans" w:cs="DejaVu Sans"/>
-          <w:sz w:val="20"/>
-          <w:lang w:val="en-US" w:eastAsia="en-US" w:bidi="ar-SA"/>
+          <w:lang w:val="en-US" w:eastAsia="en-US" w:bidi="en-US"/>
         </w:rPr>
         <w:t>Tagged Allen and Heather</w:t>
-      </w:r>
-    </w:p>
-  </w:comment>
-  <w:comment w:id="23" w:author="Petty , Alek A. (GSFC-6150)[UNIV OF MARYLAND]" w:date="2017-03-15T19:17:00Z" w:initials="P,">
-    <w:p>
-      <w:r>
-        <w:rPr>
-          <w:rFonts w:ascii="Liberation Serif" w:hAnsi="Liberation Serif" w:eastAsia="DejaVu Sans" w:cs="DejaVu Sans"/>
-          <w:lang w:val="en-US" w:eastAsia="en-US" w:bidi="en-US"/>
-        </w:rPr>
-        <w:t>seems a bit repetitive from the discussion before (of need to know)</w:t>
-      </w:r>
-    </w:p>
-  </w:comment>
-  <w:comment w:id="24" w:author="Jane " w:date="2017-03-16T10:33:36Z" w:initials="">
-    <w:p>
-      <w:r>
-        <w:rPr>
-          <w:rFonts w:eastAsia="ＭＳ 明朝" w:cstheme="minorBidi" w:eastAsiaTheme="minorEastAsia" w:cs="" w:ascii="Cambria" w:hAnsi="Cambria"/>
-          <w:b w:val="false"/>
-          <w:bCs w:val="false"/>
-          <w:i/>
-          <w:iCs w:val="false"/>
-          <w:caps w:val="false"/>
-          <w:smallCaps w:val="false"/>
-          <w:strike w:val="false"/>
-          <w:dstrike w:val="false"/>
-          <w:outline w:val="false"/>
-          <w:shadow w:val="false"/>
-          <w:emboss w:val="false"/>
-          <w:imprint w:val="false"/>
-          <w:color w:val="auto"/>
-          <w:spacing w:val="0"/>
-          <w:w w:val="100"/>
-          <w:position w:val="0"/>
-          <w:sz w:val="16"/>
-          <w:szCs w:val="24"/>
-          <w:u w:val="none"/>
-          <w:vertAlign w:val="baseline"/>
-          <w:em w:val="none"/>
-          <w:lang w:bidi="ar-SA" w:eastAsia="en-US" w:val="en-US"/>
-        </w:rPr>
-        <w:t>Reply to Petty , Alek A. (GSFC-6150)[UNIV OF MARYLAND] (15/03/2017, 19:17): "..."</w:t>
-      </w:r>
-    </w:p>
-    <w:p>
-      <w:r>
-        <w:rPr>
-          <w:rFonts w:ascii="Liberation Serif" w:hAnsi="Liberation Serif" w:eastAsia="DejaVu Sans" w:cs="DejaVu Sans"/>
-          <w:sz w:val="20"/>
-          <w:lang w:val="en-US" w:eastAsia="en-US" w:bidi="ar-SA"/>
-        </w:rPr>
-        <w:t>Left in as summary</w:t>
       </w:r>
     </w:p>
   </w:comment>
@@ -3951,37 +3670,106 @@
           <w:rFonts w:ascii="Liberation Serif" w:hAnsi="Liberation Serif" w:eastAsia="DejaVu Sans" w:cs="DejaVu Sans"/>
           <w:lang w:val="en-US" w:eastAsia="en-US" w:bidi="en-US"/>
         </w:rPr>
+        <w:t>seems a bit repetitive from the discussion before (of need to know)</w:t>
+      </w:r>
+    </w:p>
+  </w:comment>
+  <w:comment w:id="26" w:author="Jane " w:date="2017-03-16T10:33:00Z" w:initials="">
+    <w:p>
+      <w:r>
+        <w:rPr>
+          <w:rFonts w:eastAsia="DejaVu Sans" w:cs="DejaVu Sans" w:ascii="Cambria" w:hAnsi="Cambria"/>
+          <w:i/>
+          <w:sz w:val="16"/>
+          <w:lang w:val="en-US" w:eastAsia="en-US" w:bidi="en-US"/>
+        </w:rPr>
+        <w:t>Reply to Petty , Alek A. (GSFC-6150)[UNIV OF MARYLAND] (15/03/2017, 19:17): "..."</w:t>
+      </w:r>
+    </w:p>
+    <w:p>
+      <w:r>
+        <w:rPr>
+          <w:rFonts w:ascii="Liberation Serif" w:hAnsi="Liberation Serif" w:eastAsia="DejaVu Sans" w:cs="DejaVu Sans"/>
+          <w:sz w:val="20"/>
+          <w:lang w:val="en-US" w:eastAsia="en-US" w:bidi="en-US"/>
+        </w:rPr>
+        <w:t>Left in as summary</w:t>
+      </w:r>
+    </w:p>
+  </w:comment>
+  <w:comment w:id="28" w:author="Petty , Alek A. (GSFC-6150)[UNIV OF MARYLAND]" w:date="2017-03-15T19:17:00Z" w:initials="P,">
+    <w:p>
+      <w:r>
+        <w:rPr>
+          <w:rFonts w:ascii="Liberation Serif" w:hAnsi="Liberation Serif" w:eastAsia="DejaVu Sans" w:cs="DejaVu Sans"/>
+          <w:lang w:val="en-US" w:eastAsia="en-US" w:bidi="en-US"/>
+        </w:rPr>
         <w:t>define?</w:t>
       </w:r>
     </w:p>
   </w:comment>
-  <w:comment w:id="26" w:author="Jane " w:date="2017-03-16T10:33:50Z" w:initials="">
-    <w:p>
-      <w:r>
-        <w:rPr>
-          <w:rFonts w:eastAsia="ＭＳ 明朝" w:cstheme="minorBidi" w:eastAsiaTheme="minorEastAsia" w:cs="" w:ascii="Cambria" w:hAnsi="Cambria"/>
-          <w:b w:val="false"/>
-          <w:bCs w:val="false"/>
+  <w:comment w:id="27" w:author="apbarret" w:date="2017-03-17T13:14:00Z" w:initials="a">
+    <w:p>
+      <w:r>
+        <w:rPr>
+          <w:rFonts w:ascii="Liberation Serif" w:hAnsi="Liberation Serif" w:eastAsia="DejaVu Sans" w:cs="DejaVu Sans"/>
+          <w:lang w:val="en-US" w:eastAsia="en-US" w:bidi="en-US"/>
+        </w:rPr>
+        <w:t>...however, if one purpose of the article is to promote HPDC to the polar science community undefined acronyms might present a road block.  Moreover, is XSEDE a project or a system?</w:t>
+      </w:r>
+    </w:p>
+    <w:p>
+      <w:r>
+        <w:rPr>
+          <w:rFonts w:ascii="Liberation Serif" w:hAnsi="Liberation Serif" w:eastAsia="DejaVu Sans" w:cs="DejaVu Sans"/>
+          <w:lang w:val="en-US" w:eastAsia="en-US" w:bidi="en-US"/>
+        </w:rPr>
+      </w:r>
+    </w:p>
+    <w:p>
+      <w:r>
+        <w:rPr>
+          <w:rFonts w:ascii="Liberation Serif" w:hAnsi="Liberation Serif" w:eastAsia="DejaVu Sans" w:cs="DejaVu Sans"/>
+          <w:lang w:val="en-US" w:eastAsia="en-US" w:bidi="en-US"/>
+        </w:rPr>
+        <w:t>“Extreme Science and Engineering Discovery Environment (XSEDE) is the most advanced, powerful, and robust collection of integrated advanced digital resources and services in the world. It is a single virtual system that scientists can use to interactively share computing resources, data, and expertise.”</w:t>
+      </w:r>
+    </w:p>
+    <w:p>
+      <w:r>
+        <w:rPr>
+          <w:rFonts w:ascii="Liberation Serif" w:hAnsi="Liberation Serif" w:eastAsia="DejaVu Sans" w:cs="DejaVu Sans"/>
+          <w:lang w:val="en-US" w:eastAsia="en-US" w:bidi="en-US"/>
+        </w:rPr>
+        <w:t>(the XSEDE web site)</w:t>
+      </w:r>
+    </w:p>
+    <w:p>
+      <w:r>
+        <w:rPr>
+          <w:rFonts w:ascii="Liberation Serif" w:hAnsi="Liberation Serif" w:eastAsia="DejaVu Sans" w:cs="DejaVu Sans"/>
+          <w:lang w:val="en-US" w:eastAsia="en-US" w:bidi="en-US"/>
+        </w:rPr>
+      </w:r>
+    </w:p>
+    <w:p>
+      <w:r>
+        <w:rPr>
+          <w:rFonts w:ascii="Liberation Serif" w:hAnsi="Liberation Serif" w:eastAsia="DejaVu Sans" w:cs="DejaVu Sans"/>
+          <w:lang w:val="en-US" w:eastAsia="en-US" w:bidi="en-US"/>
+        </w:rPr>
+        <w:t>Including a link to the web site might be useful.</w:t>
+      </w:r>
+    </w:p>
+  </w:comment>
+  <w:comment w:id="29" w:author="Jane " w:date="2017-03-16T10:33:00Z" w:initials="">
+    <w:p>
+      <w:r>
+        <w:rPr>
+          <w:rFonts w:eastAsia="DejaVu Sans" w:cs="DejaVu Sans" w:ascii="Cambria" w:hAnsi="Cambria"/>
           <w:i/>
-          <w:iCs w:val="false"/>
-          <w:caps w:val="false"/>
-          <w:smallCaps w:val="false"/>
-          <w:strike w:val="false"/>
-          <w:dstrike w:val="false"/>
-          <w:outline w:val="false"/>
-          <w:shadow w:val="false"/>
-          <w:emboss w:val="false"/>
-          <w:imprint w:val="false"/>
-          <w:color w:val="auto"/>
-          <w:spacing w:val="0"/>
-          <w:w w:val="100"/>
-          <w:position w:val="0"/>
           <w:sz w:val="16"/>
-          <w:szCs w:val="24"/>
-          <w:u w:val="none"/>
-          <w:vertAlign w:val="baseline"/>
-          <w:em w:val="none"/>
-          <w:lang w:bidi="ar-SA" w:eastAsia="en-US" w:val="en-US"/>
+          <w:lang w:val="en-US" w:eastAsia="en-US" w:bidi="en-US"/>
         </w:rPr>
         <w:t>Reply to Petty , Alek A. (GSFC-6150)[UNIV OF MARYLAND] (15/03/2017, 19:17): "..."</w:t>
       </w:r>
@@ -3991,13 +3779,13 @@
         <w:rPr>
           <w:rFonts w:ascii="Liberation Serif" w:hAnsi="Liberation Serif" w:eastAsia="DejaVu Sans" w:cs="DejaVu Sans"/>
           <w:sz w:val="20"/>
-          <w:lang w:val="en-US" w:eastAsia="en-US" w:bidi="ar-SA"/>
+          <w:lang w:val="en-US" w:eastAsia="en-US" w:bidi="en-US"/>
         </w:rPr>
         <w:t>Is more of a name than achronym so left as is</w:t>
       </w:r>
     </w:p>
   </w:comment>
-  <w:comment w:id="27" w:author="Petty , Alek A. (GSFC-6150)[UNIV OF MARYLAND]" w:date="2017-03-15T19:19:00Z" w:initials="P,">
+  <w:comment w:id="30" w:author="Petty , Alek A. (GSFC-6150)[UNIV OF MARYLAND]" w:date="2017-03-15T19:19:00Z" w:initials="P,">
     <w:p>
       <w:r>
         <w:rPr>
@@ -4008,33 +3796,14 @@
       </w:r>
     </w:p>
   </w:comment>
-  <w:comment w:id="28" w:author="Jane " w:date="2017-03-16T10:34:42Z" w:initials="">
-    <w:p>
-      <w:r>
-        <w:rPr>
-          <w:rFonts w:eastAsia="ＭＳ 明朝" w:cstheme="minorBidi" w:eastAsiaTheme="minorEastAsia" w:cs="" w:ascii="Cambria" w:hAnsi="Cambria"/>
-          <w:b w:val="false"/>
-          <w:bCs w:val="false"/>
+  <w:comment w:id="31" w:author="Jane " w:date="2017-03-16T10:34:00Z" w:initials="">
+    <w:p>
+      <w:r>
+        <w:rPr>
+          <w:rFonts w:eastAsia="DejaVu Sans" w:cs="DejaVu Sans" w:ascii="Cambria" w:hAnsi="Cambria"/>
           <w:i/>
-          <w:iCs w:val="false"/>
-          <w:caps w:val="false"/>
-          <w:smallCaps w:val="false"/>
-          <w:strike w:val="false"/>
-          <w:dstrike w:val="false"/>
-          <w:outline w:val="false"/>
-          <w:shadow w:val="false"/>
-          <w:emboss w:val="false"/>
-          <w:imprint w:val="false"/>
-          <w:color w:val="auto"/>
-          <w:spacing w:val="0"/>
-          <w:w w:val="100"/>
-          <w:position w:val="0"/>
           <w:sz w:val="16"/>
-          <w:szCs w:val="24"/>
-          <w:u w:val="none"/>
-          <w:vertAlign w:val="baseline"/>
-          <w:em w:val="none"/>
-          <w:lang w:bidi="ar-SA" w:eastAsia="en-US" w:val="en-US"/>
+          <w:lang w:val="en-US" w:eastAsia="en-US" w:bidi="en-US"/>
         </w:rPr>
         <w:t>Reply to Petty , Alek A. (GSFC-6150)[UNIV OF MARYLAND] (15/03/2017, 19:19): "..."</w:t>
       </w:r>
@@ -4044,78 +3813,123 @@
         <w:rPr>
           <w:rFonts w:ascii="Liberation Serif" w:hAnsi="Liberation Serif" w:eastAsia="DejaVu Sans" w:cs="DejaVu Sans"/>
           <w:sz w:val="20"/>
-          <w:lang w:val="en-US" w:eastAsia="en-US" w:bidi="ar-SA"/>
-        </w:rPr>
-        <w:t>Changed to:</w:t>
-      </w:r>
+          <w:lang w:val="en-US" w:eastAsia="en-US" w:bidi="en-US"/>
+        </w:rPr>
+        <w:t xml:space="preserve">Changed to:These have been judged successful as far as their high level goals of creating ``more interdisciplinary educational experiences'', equipping students with ``the professional skills relevant to working in the 21st century'' and preparing students for ``a wide range of careers''\cite{National2006}. </w:t>
+      </w:r>
+    </w:p>
+  </w:comment>
+  <w:comment w:id="32" w:author="Petty , Alek A. (GSFC-6150)[UNIV OF MARYLAND]" w:date="2017-03-15T19:20:00Z" w:initials="P,">
+    <w:p>
+      <w:r>
+        <w:rPr>
+          <w:rFonts w:ascii="Liberation Serif" w:hAnsi="Liberation Serif" w:eastAsia="DejaVu Sans" w:cs="DejaVu Sans"/>
+          <w:lang w:val="en-US" w:eastAsia="en-US" w:bidi="en-US"/>
+        </w:rPr>
+        <w:t>Ha, agreed!</w:t>
+      </w:r>
+    </w:p>
+  </w:comment>
+  <w:comment w:id="33" w:author="Petty , Alek A. (GSFC-6150)[UNIV OF MARYLAND]" w:date="2017-03-15T19:22:00Z" w:initials="P,">
+    <w:p>
+      <w:r>
+        <w:rPr>
+          <w:rFonts w:ascii="Liberation Serif" w:hAnsi="Liberation Serif" w:eastAsia="DejaVu Sans" w:cs="DejaVu Sans"/>
+          <w:lang w:val="en-US" w:eastAsia="en-US" w:bidi="en-US"/>
+        </w:rPr>
+        <w:t>hmm doesn't that kinda imply they may not have learnt much?</w:t>
+      </w:r>
+    </w:p>
+  </w:comment>
+  <w:comment w:id="34" w:author="Jane " w:date="2017-03-16T11:02:00Z" w:initials="">
+    <w:p>
+      <w:r>
+        <w:rPr>
+          <w:rFonts w:eastAsia="DejaVu Sans" w:cs="DejaVu Sans" w:ascii="Cambria" w:hAnsi="Cambria"/>
+          <w:i/>
+          <w:sz w:val="16"/>
+          <w:lang w:val="en-US" w:eastAsia="en-US" w:bidi="en-US"/>
+        </w:rPr>
+        <w:t>Reply to Petty , Alek A. (GSFC-6150)[UNIV OF MARYLAND] (15/03/2017, 19:22): "..."</w:t>
+      </w:r>
+    </w:p>
+    <w:p>
       <w:r>
         <w:rPr>
           <w:rFonts w:ascii="Liberation Serif" w:hAnsi="Liberation Serif" w:eastAsia="DejaVu Sans" w:cs="DejaVu Sans"/>
           <w:sz w:val="20"/>
-          <w:lang w:val="en-US" w:eastAsia="en-US" w:bidi="ar-SA"/>
-        </w:rPr>
-      </w:r>
+          <w:lang w:val="en-US" w:eastAsia="en-US" w:bidi="en-US"/>
+        </w:rPr>
+        <w:t>No, but PolarViz wasn’t meant to be a training event regardless but a brainstorming oneCited here as illustrative of 1 value hackathons provide</w:t>
+      </w:r>
+    </w:p>
+  </w:comment>
+  <w:comment w:id="35" w:author="Petty , Alek A. (GSFC-6150)[UNIV OF MARYLAND]" w:date="2017-03-15T19:23:00Z" w:initials="P,">
+    <w:p>
+      <w:r>
+        <w:rPr>
+          <w:rFonts w:ascii="Liberation Serif" w:hAnsi="Liberation Serif" w:eastAsia="DejaVu Sans" w:cs="DejaVu Sans"/>
+          <w:lang w:val="en-US" w:eastAsia="en-US" w:bidi="en-US"/>
+        </w:rPr>
+        <w:t>seems a bit too far, as it might be the right model, but needs more support to aid its success (my view!)?</w:t>
+      </w:r>
+    </w:p>
+  </w:comment>
+  <w:comment w:id="36" w:author="Jane " w:date="2017-03-16T11:13:00Z" w:initials="">
+    <w:p>
+      <w:r>
+        <w:rPr>
+          <w:rFonts w:eastAsia="DejaVu Sans" w:cs="DejaVu Sans" w:ascii="Cambria" w:hAnsi="Cambria"/>
+          <w:i/>
+          <w:sz w:val="16"/>
+          <w:lang w:val="en-US" w:eastAsia="en-US" w:bidi="en-US"/>
+        </w:rPr>
+        <w:t>Reply to Petty , Alek A. (GSFC-6150)[UNIV OF MARYLAND] (15/03/2017, 19:23): "..."</w:t>
+      </w:r>
+    </w:p>
+    <w:p>
       <w:r>
         <w:rPr>
           <w:rFonts w:ascii="Liberation Serif" w:hAnsi="Liberation Serif" w:eastAsia="DejaVu Sans" w:cs="DejaVu Sans"/>
           <w:sz w:val="20"/>
-          <w:lang w:val="en-US" w:eastAsia="en-US" w:bidi="ar-SA"/>
-        </w:rPr>
-        <w:t xml:space="preserve">These have been judged successful as far as their high level goals of creating ``more interdisciplinary educational experiences'', equipping students with ``the professional skills relevant to working in the 21st century'' and preparing students for ``a wide range of careers''\cite{National2006}. </w:t>
+          <w:lang w:val="en-US" w:eastAsia="en-US" w:bidi="en-US"/>
+        </w:rPr>
+        <w:t>Changed to :"The experience taught us that the hackathon model is an effective **but imperfect and incomplete** means of bridging the divide between HPDC and non-programmer domain specialist users (in this case in the polar sciences).  Specifically, as is elaborated on later, dedicated training input is still required, but we see the hackathon model as a valuable means of facilitating a path from taught theory to an accessible and applicable tool of relevance to specific users work."</w:t>
       </w:r>
     </w:p>
   </w:comment>
-  <w:comment w:id="29" w:author="Petty , Alek A. (GSFC-6150)[UNIV OF MARYLAND]" w:date="2017-03-15T19:20:00Z" w:initials="P,">
-    <w:p>
-      <w:r>
-        <w:rPr>
-          <w:rFonts w:ascii="Liberation Serif" w:hAnsi="Liberation Serif" w:eastAsia="DejaVu Sans" w:cs="DejaVu Sans"/>
-          <w:lang w:val="en-US" w:eastAsia="en-US" w:bidi="en-US"/>
-        </w:rPr>
-        <w:t>Ha, agreed!</w:t>
+  <w:comment w:id="37" w:author="apbarret" w:date="2017-03-17T13:45:00Z" w:initials="a">
+    <w:p>
+      <w:r>
+        <w:rPr>
+          <w:rFonts w:ascii="Liberation Serif" w:hAnsi="Liberation Serif" w:eastAsia="DejaVu Sans" w:cs="DejaVu Sans"/>
+          <w:lang w:val="en-US" w:eastAsia="en-US" w:bidi="en-US"/>
+        </w:rPr>
+        <w:t>This seems a lot of detail with too little context: you might want to explain what XSEDE is first and what resources are available.  However, I think the main point here is that resources were requested to allow XSEDE resources to be used beyond the Hackathon.  Have they been used?</w:t>
       </w:r>
     </w:p>
   </w:comment>
-  <w:comment w:id="30" w:author="Petty , Alek A. (GSFC-6150)[UNIV OF MARYLAND]" w:date="2017-03-15T19:22:00Z" w:initials="P,">
-    <w:p>
-      <w:r>
-        <w:rPr>
-          <w:rFonts w:ascii="Liberation Serif" w:hAnsi="Liberation Serif" w:eastAsia="DejaVu Sans" w:cs="DejaVu Sans"/>
-          <w:lang w:val="en-US" w:eastAsia="en-US" w:bidi="en-US"/>
-        </w:rPr>
-        <w:t>hmm doesn't that kinda imply they may not have learnt much?</w:t>
+  <w:comment w:id="38" w:author="Petty , Alek A. (GSFC-6150)[UNIV OF MARYLAND]" w:date="2017-03-15T19:27:00Z" w:initials="P,">
+    <w:p>
+      <w:r>
+        <w:rPr>
+          <w:rFonts w:ascii="Liberation Serif" w:hAnsi="Liberation Serif" w:eastAsia="DejaVu Sans" w:cs="DejaVu Sans"/>
+          <w:lang w:val="en-US" w:eastAsia="en-US" w:bidi="en-US"/>
+        </w:rPr>
+        <w:t>Yeah this was a shame. I wonder if in future you can make clear from the advert that the proposed research should be shared openly as a standard.</w:t>
       </w:r>
     </w:p>
   </w:comment>
-  <w:comment w:id="31" w:author="Jane " w:date="2017-03-16T11:02:55Z" w:initials="">
-    <w:p>
-      <w:r>
-        <w:rPr>
-          <w:rFonts w:eastAsia="ＭＳ 明朝" w:cstheme="minorBidi" w:eastAsiaTheme="minorEastAsia" w:cs="" w:ascii="Cambria" w:hAnsi="Cambria"/>
-          <w:b w:val="false"/>
-          <w:bCs w:val="false"/>
+  <w:comment w:id="39" w:author="Jane " w:date="2017-03-16T11:14:00Z" w:initials="">
+    <w:p>
+      <w:r>
+        <w:rPr>
+          <w:rFonts w:eastAsia="DejaVu Sans" w:cs="DejaVu Sans" w:ascii="Cambria" w:hAnsi="Cambria"/>
           <w:i/>
-          <w:iCs w:val="false"/>
-          <w:caps w:val="false"/>
-          <w:smallCaps w:val="false"/>
-          <w:strike w:val="false"/>
-          <w:dstrike w:val="false"/>
-          <w:outline w:val="false"/>
-          <w:shadow w:val="false"/>
-          <w:emboss w:val="false"/>
-          <w:imprint w:val="false"/>
-          <w:color w:val="auto"/>
-          <w:spacing w:val="0"/>
-          <w:w w:val="100"/>
-          <w:position w:val="0"/>
           <w:sz w:val="16"/>
-          <w:szCs w:val="24"/>
-          <w:u w:val="none"/>
-          <w:vertAlign w:val="baseline"/>
-          <w:em w:val="none"/>
-          <w:lang w:bidi="ar-SA" w:eastAsia="en-US" w:val="en-US"/>
-        </w:rPr>
-        <w:t>Reply to Petty , Alek A. (GSFC-6150)[UNIV OF MARYLAND] (15/03/2017, 19:22): "..."</w:t>
+          <w:lang w:val="en-US" w:eastAsia="en-US" w:bidi="en-US"/>
+        </w:rPr>
+        <w:t>Reply to Petty , Alek A. (GSFC-6150)[UNIV OF MARYLAND] (15/03/2017, 19:27): "..."</w:t>
       </w:r>
     </w:p>
     <w:p>
@@ -4123,275 +3937,94 @@
         <w:rPr>
           <w:rFonts w:ascii="Liberation Serif" w:hAnsi="Liberation Serif" w:eastAsia="DejaVu Sans" w:cs="DejaVu Sans"/>
           <w:sz w:val="20"/>
-          <w:lang w:val="en-US" w:eastAsia="en-US" w:bidi="ar-SA"/>
-        </w:rPr>
-        <w:t>No, but PolarViz wasn’t meant to be a training event regardless but a brainstorming one</w:t>
-      </w:r>
+          <w:lang w:val="en-US" w:eastAsia="en-US" w:bidi="en-US"/>
+        </w:rPr>
+        <w:t>Yes, will do!</w:t>
+      </w:r>
+    </w:p>
+  </w:comment>
+  <w:comment w:id="40" w:author="Petty , Alek A. (GSFC-6150)[UNIV OF MARYLAND]" w:date="2017-03-15T19:28:00Z" w:initials="P,">
+    <w:p>
+      <w:r>
+        <w:rPr>
+          <w:rFonts w:ascii="Liberation Serif" w:hAnsi="Liberation Serif" w:eastAsia="DejaVu Sans" w:cs="DejaVu Sans"/>
+          <w:lang w:val="en-US" w:eastAsia="en-US" w:bidi="en-US"/>
+        </w:rPr>
+        <w:t>Maybe these surveys should be summarized in a table?</w:t>
+      </w:r>
+    </w:p>
+  </w:comment>
+  <w:comment w:id="41" w:author="Jane " w:date="2017-03-16T11:14:00Z" w:initials="">
+    <w:p>
+      <w:r>
+        <w:rPr>
+          <w:rFonts w:eastAsia="DejaVu Sans" w:cs="DejaVu Sans" w:ascii="Cambria" w:hAnsi="Cambria"/>
+          <w:i/>
+          <w:sz w:val="16"/>
+          <w:lang w:val="en-US" w:eastAsia="en-US" w:bidi="en-US"/>
+        </w:rPr>
+        <w:t>Reply to Petty , Alek A. (GSFC-6150)[UNIV OF MARYLAND] (15/03/2017, 19:28): "..."</w:t>
+      </w:r>
+    </w:p>
+    <w:p>
       <w:r>
         <w:rPr>
           <w:rFonts w:ascii="Liberation Serif" w:hAnsi="Liberation Serif" w:eastAsia="DejaVu Sans" w:cs="DejaVu Sans"/>
           <w:sz w:val="20"/>
-          <w:lang w:val="en-US" w:eastAsia="en-US" w:bidi="ar-SA"/>
-        </w:rPr>
-      </w:r>
+          <w:lang w:val="en-US" w:eastAsia="en-US" w:bidi="en-US"/>
+        </w:rPr>
+        <w:t>Thoughts - s</w:t>
+      </w:r>
+    </w:p>
+  </w:comment>
+  <w:comment w:id="42" w:author="Petty , Alek A. (GSFC-6150)[UNIV OF MARYLAND]" w:date="2017-03-15T19:30:00Z" w:initials="P,">
+    <w:p>
+      <w:r>
+        <w:rPr>
+          <w:rFonts w:ascii="Liberation Serif" w:hAnsi="Liberation Serif" w:eastAsia="DejaVu Sans" w:cs="DejaVu Sans"/>
+          <w:lang w:val="en-US" w:eastAsia="en-US" w:bidi="en-US"/>
+        </w:rPr>
+        <w:t>ha!</w:t>
+      </w:r>
+    </w:p>
+    <w:p>
+      <w:r>
+        <w:rPr>
+          <w:rFonts w:ascii="Liberation Serif" w:hAnsi="Liberation Serif" w:eastAsia="DejaVu Sans" w:cs="DejaVu Sans"/>
+          <w:lang w:val="en-US" w:eastAsia="en-US" w:bidi="en-US"/>
+        </w:rPr>
+      </w:r>
+    </w:p>
+  </w:comment>
+  <w:comment w:id="43" w:author="Petty , Alek A. (GSFC-6150)[UNIV OF MARYLAND]" w:date="2017-03-15T19:30:00Z" w:initials="P,">
+    <w:p>
+      <w:r>
+        <w:rPr>
+          <w:rFonts w:ascii="Liberation Serif" w:hAnsi="Liberation Serif" w:eastAsia="DejaVu Sans" w:cs="DejaVu Sans"/>
+          <w:lang w:val="en-US" w:eastAsia="en-US" w:bidi="en-US"/>
+        </w:rPr>
+        <w:t>not sure the hackathon demonsrated this? Might be that more highly skilled scientists simply didn't attend..</w:t>
+      </w:r>
+    </w:p>
+  </w:comment>
+  <w:comment w:id="44" w:author="Jane " w:date="2017-03-16T11:16:00Z" w:initials="">
+    <w:p>
+      <w:r>
+        <w:rPr>
+          <w:rFonts w:eastAsia="DejaVu Sans" w:cs="DejaVu Sans" w:ascii="Cambria" w:hAnsi="Cambria"/>
+          <w:i/>
+          <w:sz w:val="16"/>
+          <w:lang w:val="en-US" w:eastAsia="en-US" w:bidi="en-US"/>
+        </w:rPr>
+        <w:t>Reply to Petty , Alek A. (GSFC-6150)[UNIV OF MARYLAND] (15/03/2017, 19:30): "..."</w:t>
+      </w:r>
+    </w:p>
+    <w:p>
       <w:r>
         <w:rPr>
           <w:rFonts w:ascii="Liberation Serif" w:hAnsi="Liberation Serif" w:eastAsia="DejaVu Sans" w:cs="DejaVu Sans"/>
           <w:sz w:val="20"/>
-          <w:lang w:val="en-US" w:eastAsia="en-US" w:bidi="ar-SA"/>
-        </w:rPr>
-      </w:r>
-      <w:r>
-        <w:rPr>
-          <w:rFonts w:ascii="Liberation Serif" w:hAnsi="Liberation Serif" w:eastAsia="DejaVu Sans" w:cs="DejaVu Sans"/>
-          <w:sz w:val="20"/>
-          <w:lang w:val="en-US" w:eastAsia="en-US" w:bidi="ar-SA"/>
-        </w:rPr>
-        <w:t>Cited here as illustrative of 1 value hackathons provide</w:t>
-      </w:r>
-    </w:p>
-  </w:comment>
-  <w:comment w:id="32" w:author="Petty , Alek A. (GSFC-6150)[UNIV OF MARYLAND]" w:date="2017-03-15T19:23:00Z" w:initials="P,">
-    <w:p>
-      <w:r>
-        <w:rPr>
-          <w:rFonts w:ascii="Liberation Serif" w:hAnsi="Liberation Serif" w:eastAsia="DejaVu Sans" w:cs="DejaVu Sans"/>
-          <w:lang w:val="en-US" w:eastAsia="en-US" w:bidi="en-US"/>
-        </w:rPr>
-        <w:t>seems a bit too far, as it might be the right model, but needs more support to aid its success (my view!)?</w:t>
-      </w:r>
-    </w:p>
-  </w:comment>
-  <w:comment w:id="33" w:author="Jane " w:date="2017-03-16T11:13:51Z" w:initials="">
-    <w:p>
-      <w:r>
-        <w:rPr>
-          <w:rFonts w:eastAsia="ＭＳ 明朝" w:cstheme="minorBidi" w:eastAsiaTheme="minorEastAsia" w:cs="" w:ascii="Cambria" w:hAnsi="Cambria"/>
-          <w:b w:val="false"/>
-          <w:bCs w:val="false"/>
-          <w:i/>
-          <w:iCs w:val="false"/>
-          <w:caps w:val="false"/>
-          <w:smallCaps w:val="false"/>
-          <w:strike w:val="false"/>
-          <w:dstrike w:val="false"/>
-          <w:outline w:val="false"/>
-          <w:shadow w:val="false"/>
-          <w:emboss w:val="false"/>
-          <w:imprint w:val="false"/>
-          <w:color w:val="auto"/>
-          <w:spacing w:val="0"/>
-          <w:w w:val="100"/>
-          <w:position w:val="0"/>
-          <w:sz w:val="16"/>
-          <w:szCs w:val="24"/>
-          <w:u w:val="none"/>
-          <w:vertAlign w:val="baseline"/>
-          <w:em w:val="none"/>
-          <w:lang w:bidi="ar-SA" w:eastAsia="en-US" w:val="en-US"/>
-        </w:rPr>
-        <w:t>Reply to Petty , Alek A. (GSFC-6150)[UNIV OF MARYLAND] (15/03/2017, 19:23): "..."</w:t>
-      </w:r>
-    </w:p>
-    <w:p>
-      <w:r>
-        <w:rPr>
-          <w:rFonts w:ascii="Liberation Serif" w:hAnsi="Liberation Serif" w:eastAsia="DejaVu Sans" w:cs="DejaVu Sans"/>
-          <w:sz w:val="20"/>
-          <w:lang w:val="en-US" w:eastAsia="en-US" w:bidi="ar-SA"/>
-        </w:rPr>
-        <w:t>Changed to :</w:t>
-      </w:r>
-      <w:r>
-        <w:rPr>
-          <w:rFonts w:ascii="Liberation Serif" w:hAnsi="Liberation Serif" w:eastAsia="DejaVu Sans" w:cs="DejaVu Sans"/>
-          <w:sz w:val="20"/>
-          <w:lang w:val="en-US" w:eastAsia="en-US" w:bidi="ar-SA"/>
-        </w:rPr>
-      </w:r>
-      <w:r>
-        <w:rPr>
-          <w:rFonts w:ascii="Liberation Serif" w:hAnsi="Liberation Serif" w:eastAsia="DejaVu Sans" w:cs="DejaVu Sans"/>
-          <w:sz w:val="20"/>
-          <w:lang w:val="en-US" w:eastAsia="en-US" w:bidi="ar-SA"/>
-        </w:rPr>
-        <w:t>"The experience taught us that the hackathon model is an effective **but imperfect and incomplete** means of bridging the divide between HPDC and non-programmer domain specialist users (in this case in the polar sciences).  Specifically, as is elaborated on later, dedicated training input is still required, but we see the hackathon model as a valuable means of facilitating a path from taught theory to an accessible and applicable tool of relevance to specific users work."</w:t>
-      </w:r>
-    </w:p>
-  </w:comment>
-  <w:comment w:id="34" w:author="Petty , Alek A. (GSFC-6150)[UNIV OF MARYLAND]" w:date="2017-03-15T19:27:00Z" w:initials="P,">
-    <w:p>
-      <w:r>
-        <w:rPr>
-          <w:rFonts w:ascii="Liberation Serif" w:hAnsi="Liberation Serif" w:eastAsia="DejaVu Sans" w:cs="DejaVu Sans"/>
-          <w:lang w:val="en-US" w:eastAsia="en-US" w:bidi="en-US"/>
-        </w:rPr>
-        <w:t>Yeah this was a shame. I wonder if in future you can make clear from the advert that the proposed research should be shared openly as a standard.</w:t>
-      </w:r>
-    </w:p>
-  </w:comment>
-  <w:comment w:id="35" w:author="Jane " w:date="2017-03-16T11:14:17Z" w:initials="">
-    <w:p>
-      <w:r>
-        <w:rPr>
-          <w:rFonts w:eastAsia="ＭＳ 明朝" w:cstheme="minorBidi" w:eastAsiaTheme="minorEastAsia" w:cs="" w:ascii="Cambria" w:hAnsi="Cambria"/>
-          <w:b w:val="false"/>
-          <w:bCs w:val="false"/>
-          <w:i/>
-          <w:iCs w:val="false"/>
-          <w:caps w:val="false"/>
-          <w:smallCaps w:val="false"/>
-          <w:strike w:val="false"/>
-          <w:dstrike w:val="false"/>
-          <w:outline w:val="false"/>
-          <w:shadow w:val="false"/>
-          <w:emboss w:val="false"/>
-          <w:imprint w:val="false"/>
-          <w:color w:val="auto"/>
-          <w:spacing w:val="0"/>
-          <w:w w:val="100"/>
-          <w:position w:val="0"/>
-          <w:sz w:val="16"/>
-          <w:szCs w:val="24"/>
-          <w:u w:val="none"/>
-          <w:vertAlign w:val="baseline"/>
-          <w:em w:val="none"/>
-          <w:lang w:bidi="ar-SA" w:eastAsia="en-US" w:val="en-US"/>
-        </w:rPr>
-        <w:t>Reply to Petty , Alek A. (GSFC-6150)[UNIV OF MARYLAND] (15/03/2017, 19:27): "..."</w:t>
-      </w:r>
-    </w:p>
-    <w:p>
-      <w:r>
-        <w:rPr>
-          <w:rFonts w:ascii="Liberation Serif" w:hAnsi="Liberation Serif" w:eastAsia="DejaVu Sans" w:cs="DejaVu Sans"/>
-          <w:sz w:val="20"/>
-          <w:lang w:val="en-US" w:eastAsia="en-US" w:bidi="ar-SA"/>
-        </w:rPr>
-        <w:t>Yes, will do!</w:t>
-      </w:r>
-    </w:p>
-  </w:comment>
-  <w:comment w:id="36" w:author="Petty , Alek A. (GSFC-6150)[UNIV OF MARYLAND]" w:date="2017-03-15T19:28:00Z" w:initials="P,">
-    <w:p>
-      <w:r>
-        <w:rPr>
-          <w:rFonts w:ascii="Liberation Serif" w:hAnsi="Liberation Serif" w:eastAsia="DejaVu Sans" w:cs="DejaVu Sans"/>
-          <w:lang w:val="en-US" w:eastAsia="en-US" w:bidi="en-US"/>
-        </w:rPr>
-        <w:t>Maybe these surveys should be summarized in a table?</w:t>
-      </w:r>
-    </w:p>
-  </w:comment>
-  <w:comment w:id="37" w:author="Jane " w:date="2017-03-16T11:14:33Z" w:initials="">
-    <w:p>
-      <w:r>
-        <w:rPr>
-          <w:rFonts w:eastAsia="ＭＳ 明朝" w:cstheme="minorBidi" w:eastAsiaTheme="minorEastAsia" w:cs="" w:ascii="Cambria" w:hAnsi="Cambria"/>
-          <w:b w:val="false"/>
-          <w:bCs w:val="false"/>
-          <w:i/>
-          <w:iCs w:val="false"/>
-          <w:caps w:val="false"/>
-          <w:smallCaps w:val="false"/>
-          <w:strike w:val="false"/>
-          <w:dstrike w:val="false"/>
-          <w:outline w:val="false"/>
-          <w:shadow w:val="false"/>
-          <w:emboss w:val="false"/>
-          <w:imprint w:val="false"/>
-          <w:color w:val="auto"/>
-          <w:spacing w:val="0"/>
-          <w:w w:val="100"/>
-          <w:position w:val="0"/>
-          <w:sz w:val="16"/>
-          <w:szCs w:val="24"/>
-          <w:u w:val="none"/>
-          <w:vertAlign w:val="baseline"/>
-          <w:em w:val="none"/>
-          <w:lang w:bidi="ar-SA" w:eastAsia="en-US" w:val="en-US"/>
-        </w:rPr>
-        <w:t>Reply to Petty , Alek A. (GSFC-6150)[UNIV OF MARYLAND] (15/03/2017, 19:28): "..."</w:t>
-      </w:r>
-    </w:p>
-    <w:p>
-      <w:r>
-        <w:rPr>
-          <w:rFonts w:ascii="Liberation Serif" w:hAnsi="Liberation Serif" w:eastAsia="DejaVu Sans" w:cs="DejaVu Sans"/>
-          <w:sz w:val="20"/>
-          <w:lang w:val="en-US" w:eastAsia="en-US" w:bidi="ar-SA"/>
-        </w:rPr>
-        <w:t>Thoughts - s</w:t>
-      </w:r>
-    </w:p>
-  </w:comment>
-  <w:comment w:id="38" w:author="Petty , Alek A. (GSFC-6150)[UNIV OF MARYLAND]" w:date="2017-03-15T19:30:00Z" w:initials="P,">
-    <w:p>
-      <w:r>
-        <w:rPr>
-          <w:rFonts w:ascii="Liberation Serif" w:hAnsi="Liberation Serif" w:eastAsia="DejaVu Sans" w:cs="DejaVu Sans"/>
-          <w:lang w:val="en-US" w:eastAsia="en-US" w:bidi="en-US"/>
-        </w:rPr>
-        <w:t>ha!</w:t>
-      </w:r>
-    </w:p>
-    <w:p>
-      <w:r>
-        <w:rPr>
-          <w:rFonts w:ascii="Liberation Serif" w:hAnsi="Liberation Serif" w:eastAsia="DejaVu Sans" w:cs="DejaVu Sans"/>
-          <w:lang w:val="en-US" w:eastAsia="en-US" w:bidi="en-US"/>
-        </w:rPr>
-      </w:r>
-    </w:p>
-  </w:comment>
-  <w:comment w:id="39" w:author="Petty , Alek A. (GSFC-6150)[UNIV OF MARYLAND]" w:date="2017-03-15T19:30:00Z" w:initials="P,">
-    <w:p>
-      <w:r>
-        <w:rPr>
-          <w:rFonts w:ascii="Liberation Serif" w:hAnsi="Liberation Serif" w:eastAsia="DejaVu Sans" w:cs="DejaVu Sans"/>
-          <w:lang w:val="en-US" w:eastAsia="en-US" w:bidi="en-US"/>
-        </w:rPr>
-        <w:t>not sure the hackathon demonsrated this? Might be that more highly skilled scientists simply didn't attend..</w:t>
-      </w:r>
-    </w:p>
-  </w:comment>
-  <w:comment w:id="40" w:author="Jane " w:date="2017-03-16T11:16:47Z" w:initials="">
-    <w:p>
-      <w:r>
-        <w:rPr>
-          <w:rFonts w:eastAsia="ＭＳ 明朝" w:cstheme="minorBidi" w:eastAsiaTheme="minorEastAsia" w:cs="" w:ascii="Cambria" w:hAnsi="Cambria"/>
-          <w:b w:val="false"/>
-          <w:bCs w:val="false"/>
-          <w:i/>
-          <w:iCs w:val="false"/>
-          <w:caps w:val="false"/>
-          <w:smallCaps w:val="false"/>
-          <w:strike w:val="false"/>
-          <w:dstrike w:val="false"/>
-          <w:outline w:val="false"/>
-          <w:shadow w:val="false"/>
-          <w:emboss w:val="false"/>
-          <w:imprint w:val="false"/>
-          <w:color w:val="auto"/>
-          <w:spacing w:val="0"/>
-          <w:w w:val="100"/>
-          <w:position w:val="0"/>
-          <w:sz w:val="16"/>
-          <w:szCs w:val="24"/>
-          <w:u w:val="none"/>
-          <w:vertAlign w:val="baseline"/>
-          <w:em w:val="none"/>
-          <w:lang w:bidi="ar-SA" w:eastAsia="en-US" w:val="en-US"/>
-        </w:rPr>
-        <w:t>Reply to Petty , Alek A. (GSFC-6150)[UNIV OF MARYLAND] (15/03/2017, 19:30): "..."</w:t>
-      </w:r>
-    </w:p>
-    <w:p>
-      <w:r>
-        <w:rPr>
-          <w:rFonts w:ascii="Liberation Serif" w:hAnsi="Liberation Serif" w:eastAsia="DejaVu Sans" w:cs="DejaVu Sans"/>
-          <w:sz w:val="20"/>
-          <w:lang w:val="en-US" w:eastAsia="en-US" w:bidi="ar-SA"/>
+          <w:lang w:val="en-US" w:eastAsia="en-US" w:bidi="en-US"/>
         </w:rPr>
         <w:t>This was more in response to 2014 workshop+ lit review _+ hack, not hack alone as indicated in previous paragraph</w:t>
       </w:r>
@@ -4415,7 +4048,7 @@
       <w:pPr/>
     </w:pPrDefault>
   </w:docDefaults>
-  <w:latentStyles w:defLockedState="0" w:defUIPriority="99" w:defSemiHidden="1" w:defUnhideWhenUsed="1" w:defQFormat="0" w:count="276">
+  <w:latentStyles w:defLockedState="0" w:defUIPriority="99" w:defSemiHidden="1" w:defUnhideWhenUsed="1" w:defQFormat="0" w:count="267">
     <w:lsdException w:name="Normal" w:uiPriority="0" w:semiHidden="0" w:unhideWhenUsed="0" w:qFormat="1"/>
     <w:lsdException w:name="heading 1" w:uiPriority="9" w:semiHidden="0" w:unhideWhenUsed="0" w:qFormat="1"/>
     <w:lsdException w:name="heading 2" w:uiPriority="9" w:qFormat="1"/>
@@ -4630,7 +4263,7 @@
       <w:szCs w:val="18"/>
     </w:rPr>
   </w:style>
-  <w:style w:type="paragraph" w:styleId="Heading">
+  <w:style w:type="paragraph" w:styleId="Heading" w:customStyle="1">
     <w:name w:val="Heading"/>
     <w:basedOn w:val="Normal"/>
     <w:next w:val="TextBody"/>
@@ -4677,7 +4310,7 @@
       <w:szCs w:val="24"/>
     </w:rPr>
   </w:style>
-  <w:style w:type="paragraph" w:styleId="Index">
+  <w:style w:type="paragraph" w:styleId="Index" w:customStyle="1">
     <w:name w:val="Index"/>
     <w:basedOn w:val="Normal"/>
     <w:qFormat/>
@@ -4686,6 +4319,20 @@
     </w:pPr>
     <w:rPr>
       <w:rFonts w:cs="FreeSans"/>
+    </w:rPr>
+  </w:style>
+  <w:style w:type="paragraph" w:styleId="Caption1">
+    <w:name w:val="caption"/>
+    <w:basedOn w:val="Normal"/>
+    <w:qFormat/>
+    <w:pPr>
+      <w:suppressLineNumbers/>
+      <w:spacing w:before="120" w:after="120"/>
+    </w:pPr>
+    <w:rPr>
+      <w:rFonts w:cs="FreeSans"/>
+      <w:i/>
+      <w:iCs/>
     </w:rPr>
   </w:style>
   <w:style w:type="paragraph" w:styleId="Annotationtext">

</xml_diff>

<commit_message>
Made changes per Andy's sugestions
</commit_message>
<xml_diff>
--- a/HackathonPaper.docx
+++ b/HackathonPaper.docx
@@ -1871,13 +1871,19 @@
         <w:rPr/>
         <w:t>15,000 core-hours on Comet and 15,000 core-hours on Stampede per team. 25,000 core-hours were requested for the Polar RCN team to use for testing and development in the run-up to the main event.  In total 180,000 core-hours were requested. The project has been granted 25,000 hours on each of the system totaling to 75,000 core-hours. This was more than enough for the event itself, leading to teams being able to continue using the systems for up to a year later.</w:t>
       </w:r>
-      <w:commentRangeEnd w:id="37"/>
-      <w:r>
-        <w:commentReference w:id="37"/>
-      </w:r>
-      <w:r>
-        <w:rPr/>
-      </w:r>
+      <w:r>
+        <w:rPr/>
+      </w:r>
+      <w:ins w:id="34" w:author="Jane " w:date="2017-03-22T14:59:00Z">
+        <w:commentRangeEnd w:id="37"/>
+        <w:r>
+          <w:commentReference w:id="37"/>
+        </w:r>
+        <w:r>
+          <w:rPr/>
+          <w:commentReference w:id="38"/>
+        </w:r>
+      </w:ins>
     </w:p>
     <w:p>
       <w:pPr>
@@ -1992,7 +1998,7 @@
         <w:rPr/>
         <w:t xml:space="preserve">Once teams were finalized, by way of introduction and kick-off the RCN hosted initial teleconference calls with each group separately.  We also sent out links to tutorials on the basics of Github, bash, HPDC, and specifically XSEDE use. The kick-off calls did serve to initiate discussion, Github repository creation, and email threads, however, for the most part practical preparation of even high-level design work was left to take place at the event.  Based on post-event responses we attribute this limited preparatory effort primarily to team uncertainty regarding how the hackathon was supposed to work, along with everyone already being very busy.  Amongst the domain scientists too, </w:t>
       </w:r>
-      <w:commentRangeStart w:id="38"/>
+      <w:commentRangeStart w:id="39"/>
       <w:r>
         <w:rPr/>
         <w:t>the lack of an existing relationship with the programmers assigned to them and unfamiliarity with common software development practice, led to a reluctance to share project concept and planning information publicly online.</w:t>
@@ -2000,14 +2006,14 @@
       <w:r>
         <w:rPr/>
       </w:r>
-      <w:commentRangeEnd w:id="38"/>
-      <w:r>
-        <w:commentReference w:id="38"/>
-      </w:r>
-      <w:r>
-        <w:rPr/>
+      <w:commentRangeEnd w:id="39"/>
+      <w:r>
         <w:commentReference w:id="39"/>
       </w:r>
+      <w:r>
+        <w:rPr/>
+        <w:commentReference w:id="40"/>
+      </w:r>
     </w:p>
     <w:p>
       <w:pPr>
@@ -2033,7 +2039,7 @@
         <w:pStyle w:val="Normal"/>
         <w:rPr/>
       </w:pPr>
-      <w:del w:id="34" w:author="Petty , Alek A. (GSFC-6150)[UNIV OF MARYLAND]" w:date="2017-03-15T19:27:00Z">
+      <w:del w:id="35" w:author="Petty , Alek A. (GSFC-6150)[UNIV OF MARYLAND]" w:date="2017-03-15T19:27:00Z">
         <w:r>
           <w:rPr/>
           <w:delText>Ultimately</w:delText>
@@ -2062,7 +2068,7 @@
         <w:rPr/>
         <w:t xml:space="preserve">The day before, those attendees who arrived early enough were able to share a meal and begin networking, but we began formally first thing in the morning with shared breakfast and an ice-breaker game. Despite the lack of trust we found in the initial kick-off teleconferences, this meal and game - which were intended as a team building exercise - was rated in post-event surveys as the least valuable </w:t>
       </w:r>
-      <w:commentRangeStart w:id="40"/>
+      <w:commentRangeStart w:id="41"/>
       <w:r>
         <w:rPr/>
         <w:t>activity</w:t>
@@ -2070,16 +2076,16 @@
       <w:r>
         <w:rPr/>
       </w:r>
-      <w:commentRangeEnd w:id="40"/>
-      <w:r>
-        <w:commentReference w:id="40"/>
-      </w:r>
-      <w:r>
-        <w:rPr/>
+      <w:commentRangeEnd w:id="41"/>
+      <w:r>
         <w:commentReference w:id="41"/>
       </w:r>
       <w:r>
         <w:rPr/>
+        <w:commentReference w:id="42"/>
+      </w:r>
+      <w:r>
+        <w:rPr/>
         <w:t>.</w:t>
       </w:r>
     </w:p>
@@ -2304,7 +2310,7 @@
         <w:rPr/>
         <w:t xml:space="preserve">On average participants indicated that they had made two new collaborations each and, overall, they felt engaged, empowered, and that the event was well facilitated.  Some of their suggestions for future events included: having some dedicated relevant-package-specific tutors (such as SciDataKit experts) present, </w:t>
       </w:r>
-      <w:commentRangeStart w:id="42"/>
+      <w:commentRangeStart w:id="43"/>
       <w:r>
         <w:rPr/>
         <w:t xml:space="preserve">more snacks </w:t>
@@ -2312,9 +2318,9 @@
       <w:r>
         <w:rPr/>
       </w:r>
-      <w:commentRangeEnd w:id="42"/>
-      <w:r>
-        <w:commentReference w:id="42"/>
+      <w:commentRangeEnd w:id="43"/>
+      <w:r>
+        <w:commentReference w:id="43"/>
       </w:r>
       <w:r>
         <w:rPr/>
@@ -2624,7 +2630,7 @@
         <w:rPr/>
         <w:t xml:space="preserve">We have </w:t>
       </w:r>
-      <w:commentRangeStart w:id="43"/>
+      <w:commentRangeStart w:id="44"/>
       <w:r>
         <w:rPr/>
         <w:t xml:space="preserve">determined that the skills barrier in the polar community is due to: </w:t>
@@ -2632,13 +2638,13 @@
       <w:r>
         <w:rPr/>
       </w:r>
-      <w:commentRangeEnd w:id="43"/>
-      <w:r>
-        <w:commentReference w:id="43"/>
-      </w:r>
-      <w:r>
-        <w:rPr/>
+      <w:commentRangeEnd w:id="44"/>
+      <w:r>
         <w:commentReference w:id="44"/>
+      </w:r>
+      <w:r>
+        <w:rPr/>
+        <w:commentReference w:id="45"/>
       </w:r>
       <w:r>
         <w:rPr/>
@@ -3307,7 +3313,7 @@
           <w:rFonts w:ascii="Liberation Serif" w:hAnsi="Liberation Serif" w:eastAsia="DejaVu Sans" w:cs="DejaVu Sans"/>
           <w:lang w:val="en-US" w:eastAsia="en-US" w:bidi="en-US"/>
         </w:rPr>
-        <w:t>I think it would be good to be explicit here: multiple formats and a range of spatial and temporal resolutions...</w:t>
+        <w:t xml:space="preserve">I think it would be good to be explicit here:  </w:t>
       </w:r>
     </w:p>
   </w:comment>
@@ -3909,7 +3915,81 @@
       </w:r>
     </w:p>
   </w:comment>
-  <w:comment w:id="38" w:author="Petty , Alek A. (GSFC-6150)[UNIV OF MARYLAND]" w:date="2017-03-15T19:27:00Z" w:initials="P,">
+  <w:comment w:id="38" w:author="Jane " w:date="2017-03-22T14:59:53Z" w:initials="">
+    <w:p>
+      <w:r>
+        <w:rPr>
+          <w:rFonts w:eastAsia="ＭＳ 明朝" w:cstheme="minorBidi" w:eastAsiaTheme="minorEastAsia" w:cs="" w:ascii="Cambria" w:hAnsi="Cambria"/>
+          <w:b w:val="false"/>
+          <w:bCs w:val="false"/>
+          <w:i/>
+          <w:iCs w:val="false"/>
+          <w:caps w:val="false"/>
+          <w:smallCaps w:val="false"/>
+          <w:strike w:val="false"/>
+          <w:dstrike w:val="false"/>
+          <w:outline w:val="false"/>
+          <w:shadow w:val="false"/>
+          <w:emboss w:val="false"/>
+          <w:imprint w:val="false"/>
+          <w:color w:val="auto"/>
+          <w:spacing w:val="0"/>
+          <w:w w:val="100"/>
+          <w:position w:val="0"/>
+          <w:sz w:val="16"/>
+          <w:szCs w:val="24"/>
+          <w:u w:val="none"/>
+          <w:vertAlign w:val="baseline"/>
+          <w:em w:val="none"/>
+          <w:lang w:bidi="ar-SA" w:eastAsia="en-US" w:val="en-US"/>
+        </w:rPr>
+        <w:t>Reply to apbarret (17/03/2017, 13:45): "..."</w:t>
+      </w:r>
+    </w:p>
+    <w:p>
+      <w:r>
+        <w:rPr>
+          <w:rFonts w:ascii="Liberation Serif" w:hAnsi="Liberation Serif" w:eastAsia="DejaVu Sans" w:cs="DejaVu Sans"/>
+          <w:sz w:val="20"/>
+          <w:lang w:val="en-US" w:eastAsia="en-US" w:bidi="ar-SA"/>
+        </w:rPr>
+        <w:t>Shortened to:</w:t>
+      </w:r>
+    </w:p>
+    <w:p>
+      <w:r>
+        <w:rPr>
+          <w:rFonts w:ascii="Liberation Serif" w:hAnsi="Liberation Serif" w:eastAsia="DejaVu Sans" w:cs="DejaVu Sans"/>
+          <w:sz w:val="20"/>
+          <w:lang w:val="en-US" w:eastAsia="en-US" w:bidi="ar-SA"/>
+        </w:rPr>
+        <w:t>In light of the accepted proposals an allocation request was submitted to XSEDE requesting, 180,000 core-hours (divided between Stampede and Comet).  The project was ultimately granted 75,000 core-hours, this was more than enough for the event itself, leading to teams being able to continue using the systems for up to a year later.</w:t>
+      </w:r>
+      <w:r>
+        <w:rPr>
+          <w:rFonts w:ascii="Liberation Serif" w:hAnsi="Liberation Serif" w:eastAsia="DejaVu Sans" w:cs="DejaVu Sans"/>
+          <w:sz w:val="20"/>
+          <w:lang w:val="en-US" w:eastAsia="en-US" w:bidi="ar-SA"/>
+        </w:rPr>
+      </w:r>
+      <w:r>
+        <w:rPr>
+          <w:rFonts w:ascii="Liberation Serif" w:hAnsi="Liberation Serif" w:eastAsia="DejaVu Sans" w:cs="DejaVu Sans"/>
+          <w:sz w:val="20"/>
+          <w:lang w:val="en-US" w:eastAsia="en-US" w:bidi="ar-SA"/>
+        </w:rPr>
+      </w:r>
+      <w:r>
+        <w:rPr>
+          <w:rFonts w:ascii="Liberation Serif" w:hAnsi="Liberation Serif" w:eastAsia="DejaVu Sans" w:cs="DejaVu Sans"/>
+          <w:sz w:val="20"/>
+          <w:lang w:val="en-US" w:eastAsia="en-US" w:bidi="ar-SA"/>
+        </w:rPr>
+        <w:t>Tagged Shantenu with request for how many hours we used</w:t>
+      </w:r>
+    </w:p>
+  </w:comment>
+  <w:comment w:id="39" w:author="Petty , Alek A. (GSFC-6150)[UNIV OF MARYLAND]" w:date="2017-03-15T19:27:00Z" w:initials="P,">
     <w:p>
       <w:r>
         <w:rPr>
@@ -3920,7 +4000,7 @@
       </w:r>
     </w:p>
   </w:comment>
-  <w:comment w:id="39" w:author="Jane " w:date="2017-03-16T11:14:00Z" w:initials="">
+  <w:comment w:id="40" w:author="Jane " w:date="2017-03-16T11:14:00Z" w:initials="">
     <w:p>
       <w:r>
         <w:rPr>
@@ -3943,7 +4023,7 @@
       </w:r>
     </w:p>
   </w:comment>
-  <w:comment w:id="40" w:author="Petty , Alek A. (GSFC-6150)[UNIV OF MARYLAND]" w:date="2017-03-15T19:28:00Z" w:initials="P,">
+  <w:comment w:id="41" w:author="Petty , Alek A. (GSFC-6150)[UNIV OF MARYLAND]" w:date="2017-03-15T19:28:00Z" w:initials="P,">
     <w:p>
       <w:r>
         <w:rPr>
@@ -3954,7 +4034,7 @@
       </w:r>
     </w:p>
   </w:comment>
-  <w:comment w:id="41" w:author="Jane " w:date="2017-03-16T11:14:00Z" w:initials="">
+  <w:comment w:id="42" w:author="Jane " w:date="2017-03-16T11:14:00Z" w:initials="">
     <w:p>
       <w:r>
         <w:rPr>
@@ -3977,7 +4057,7 @@
       </w:r>
     </w:p>
   </w:comment>
-  <w:comment w:id="42" w:author="Petty , Alek A. (GSFC-6150)[UNIV OF MARYLAND]" w:date="2017-03-15T19:30:00Z" w:initials="P,">
+  <w:comment w:id="43" w:author="Petty , Alek A. (GSFC-6150)[UNIV OF MARYLAND]" w:date="2017-03-15T19:30:00Z" w:initials="P,">
     <w:p>
       <w:r>
         <w:rPr>
@@ -3996,7 +4076,7 @@
       </w:r>
     </w:p>
   </w:comment>
-  <w:comment w:id="43" w:author="Petty , Alek A. (GSFC-6150)[UNIV OF MARYLAND]" w:date="2017-03-15T19:30:00Z" w:initials="P,">
+  <w:comment w:id="44" w:author="Petty , Alek A. (GSFC-6150)[UNIV OF MARYLAND]" w:date="2017-03-15T19:30:00Z" w:initials="P,">
     <w:p>
       <w:r>
         <w:rPr>
@@ -4007,7 +4087,7 @@
       </w:r>
     </w:p>
   </w:comment>
-  <w:comment w:id="44" w:author="Jane " w:date="2017-03-16T11:16:00Z" w:initials="">
+  <w:comment w:id="45" w:author="Jane " w:date="2017-03-16T11:16:00Z" w:initials="">
     <w:p>
       <w:r>
         <w:rPr>

</xml_diff>